<commit_message>
Completed mob doc, added remaining mob sprites
</commit_message>
<xml_diff>
--- a/GameGuide.docx
+++ b/GameGuide.docx
@@ -72,79 +72,7 @@
             </w14:gradFill>
           </w14:textFill>
         </w:rPr>
-        <w:t xml:space="preserve">Rogue-Like </w:t>
-      </w:r>
-      <w:proofErr w:type="spellStart"/>
-      <w:r>
-        <w:rPr>
-          <w:sz w:val="72"/>
-          <w:szCs w:val="72"/>
-          <w:lang w:val="fr-CA"/>
-          <w14:reflection w14:blurRad="6350" w14:stA="53000" w14:stPos="0" w14:endA="300" w14:endPos="35500" w14:dist="0" w14:dir="5400000" w14:fadeDir="5400000" w14:sx="100000" w14:sy="-90000" w14:kx="0" w14:ky="0" w14:algn="bl"/>
-          <w14:textOutline w14:w="0" w14:cap="flat" w14:cmpd="sng" w14:algn="ctr">
-            <w14:noFill/>
-            <w14:prstDash w14:val="solid"/>
-            <w14:round/>
-          </w14:textOutline>
-          <w14:textFill>
-            <w14:gradFill>
-              <w14:gsLst>
-                <w14:gs w14:pos="0">
-                  <w14:schemeClr w14:val="accent5">
-                    <w14:lumMod w14:val="50000"/>
-                  </w14:schemeClr>
-                </w14:gs>
-                <w14:gs w14:pos="50000">
-                  <w14:schemeClr w14:val="accent5"/>
-                </w14:gs>
-                <w14:gs w14:pos="100000">
-                  <w14:schemeClr w14:val="accent5">
-                    <w14:lumMod w14:val="60000"/>
-                    <w14:lumOff w14:val="40000"/>
-                  </w14:schemeClr>
-                </w14:gs>
-              </w14:gsLst>
-              <w14:lin w14:ang="5400000" w14:scaled="0"/>
-            </w14:gradFill>
-          </w14:textFill>
-        </w:rPr>
-        <w:t>dungeon</w:t>
-      </w:r>
-      <w:proofErr w:type="spellEnd"/>
-      <w:r>
-        <w:rPr>
-          <w:sz w:val="72"/>
-          <w:szCs w:val="72"/>
-          <w:lang w:val="fr-CA"/>
-          <w14:reflection w14:blurRad="6350" w14:stA="53000" w14:stPos="0" w14:endA="300" w14:endPos="35500" w14:dist="0" w14:dir="5400000" w14:fadeDir="5400000" w14:sx="100000" w14:sy="-90000" w14:kx="0" w14:ky="0" w14:algn="bl"/>
-          <w14:textOutline w14:w="0" w14:cap="flat" w14:cmpd="sng" w14:algn="ctr">
-            <w14:noFill/>
-            <w14:prstDash w14:val="solid"/>
-            <w14:round/>
-          </w14:textOutline>
-          <w14:textFill>
-            <w14:gradFill>
-              <w14:gsLst>
-                <w14:gs w14:pos="0">
-                  <w14:schemeClr w14:val="accent5">
-                    <w14:lumMod w14:val="50000"/>
-                  </w14:schemeClr>
-                </w14:gs>
-                <w14:gs w14:pos="50000">
-                  <w14:schemeClr w14:val="accent5"/>
-                </w14:gs>
-                <w14:gs w14:pos="100000">
-                  <w14:schemeClr w14:val="accent5">
-                    <w14:lumMod w14:val="60000"/>
-                    <w14:lumOff w14:val="40000"/>
-                  </w14:schemeClr>
-                </w14:gs>
-              </w14:gsLst>
-              <w14:lin w14:ang="5400000" w14:scaled="0"/>
-            </w14:gradFill>
-          </w14:textFill>
-        </w:rPr>
-        <w:t xml:space="preserve"> crawl</w:t>
+        <w:t>Rogue-Like dungeon crawl</w:t>
       </w:r>
     </w:p>
     <w:p>
@@ -166,6 +94,7 @@
     <w:p>
       <w:pPr>
         <w:pStyle w:val="Titre2"/>
+        <w:shd w:val="clear" w:color="auto" w:fill="D9E2F3" w:themeFill="accent1" w:themeFillTint="33"/>
         <w:rPr>
           <w:rFonts w:asciiTheme="minorHAnsi" w:hAnsiTheme="minorHAnsi" w:cstheme="minorHAnsi"/>
           <w:sz w:val="36"/>
@@ -294,7 +223,6 @@
           </wp:anchor>
         </w:drawing>
       </w:r>
-      <w:proofErr w:type="gramStart"/>
       <w:r>
         <w:rPr>
           <w:b/>
@@ -303,10 +231,235 @@
           <w:szCs w:val="28"/>
           <w:lang w:val="fr-CA"/>
         </w:rPr>
-        <w:t xml:space="preserve">Golem  </w:t>
-      </w:r>
-      <w:proofErr w:type="spellStart"/>
-      <w:r>
+        <w:t>Golem Thrower</w:t>
+      </w:r>
+    </w:p>
+    <w:p>
+      <w:pPr>
+        <w:spacing w:after="0" w:line="240" w:lineRule="auto"/>
+        <w:contextualSpacing/>
+        <w:jc w:val="both"/>
+        <w:rPr>
+          <w:i/>
+          <w:iCs/>
+          <w:color w:val="7F7F7F" w:themeColor="text1" w:themeTint="80"/>
+          <w:lang w:val="fr-CA"/>
+        </w:rPr>
+      </w:pPr>
+      <w:r>
+        <w:rPr>
+          <w:i/>
+          <w:iCs/>
+          <w:color w:val="7F7F7F" w:themeColor="text1" w:themeTint="80"/>
+          <w:lang w:val="fr-CA"/>
+        </w:rPr>
+        <w:t>HP : à déterminer</w:t>
+      </w:r>
+    </w:p>
+    <w:p>
+      <w:pPr>
+        <w:spacing w:after="0" w:line="240" w:lineRule="auto"/>
+        <w:contextualSpacing/>
+        <w:jc w:val="both"/>
+        <w:rPr>
+          <w:i/>
+          <w:iCs/>
+          <w:color w:val="7F7F7F" w:themeColor="text1" w:themeTint="80"/>
+          <w:lang w:val="fr-CA"/>
+        </w:rPr>
+      </w:pPr>
+      <w:r>
+        <w:rPr>
+          <w:i/>
+          <w:iCs/>
+          <w:color w:val="7F7F7F" w:themeColor="text1" w:themeTint="80"/>
+          <w:lang w:val="fr-CA"/>
+        </w:rPr>
+        <w:t>A</w:t>
+      </w:r>
+      <w:r>
+        <w:rPr>
+          <w:i/>
+          <w:iCs/>
+          <w:color w:val="7F7F7F" w:themeColor="text1" w:themeTint="80"/>
+          <w:lang w:val="fr-CA"/>
+        </w:rPr>
+        <w:t>TK : à déterminer</w:t>
+      </w:r>
+    </w:p>
+    <w:p>
+      <w:pPr>
+        <w:spacing w:after="0" w:line="240" w:lineRule="auto"/>
+        <w:contextualSpacing/>
+        <w:jc w:val="both"/>
+        <w:rPr>
+          <w:lang w:val="fr-CA"/>
+        </w:rPr>
+      </w:pPr>
+      <w:r>
+        <w:rPr>
+          <w:lang w:val="fr-CA"/>
+        </w:rPr>
+        <w:t xml:space="preserve">Il </w:t>
+      </w:r>
+      <w:r>
+        <w:rPr>
+          <w:lang w:val="fr-CA"/>
+        </w:rPr>
+        <w:t>est d’abord</w:t>
+      </w:r>
+      <w:r>
+        <w:rPr>
+          <w:lang w:val="fr-CA"/>
+        </w:rPr>
+        <w:t xml:space="preserve"> camouflé </w:t>
+      </w:r>
+      <w:r>
+        <w:rPr>
+          <w:lang w:val="fr-CA"/>
+        </w:rPr>
+        <w:t xml:space="preserve">en </w:t>
+      </w:r>
+      <w:r>
+        <w:rPr>
+          <w:lang w:val="fr-CA"/>
+        </w:rPr>
+        <w:t>prenant</w:t>
+      </w:r>
+      <w:r>
+        <w:rPr>
+          <w:lang w:val="fr-CA"/>
+        </w:rPr>
+        <w:t xml:space="preserve"> l’apparence</w:t>
+      </w:r>
+      <w:r>
+        <w:rPr>
+          <w:lang w:val="fr-CA"/>
+        </w:rPr>
+        <w:t xml:space="preserve"> </w:t>
+      </w:r>
+      <w:r>
+        <w:rPr>
+          <w:lang w:val="fr-CA"/>
+        </w:rPr>
+        <w:t>d’</w:t>
+      </w:r>
+      <w:r>
+        <w:rPr>
+          <w:lang w:val="fr-CA"/>
+        </w:rPr>
+        <w:t>une roche normale</w:t>
+      </w:r>
+      <w:r>
+        <w:rPr>
+          <w:lang w:val="fr-CA"/>
+        </w:rPr>
+        <w:t xml:space="preserve">, </w:t>
+      </w:r>
+      <w:r>
+        <w:rPr>
+          <w:lang w:val="fr-CA"/>
+        </w:rPr>
+        <w:t xml:space="preserve">puis </w:t>
+      </w:r>
+      <w:r>
+        <w:rPr>
+          <w:lang w:val="fr-CA"/>
+        </w:rPr>
+        <w:t xml:space="preserve">joue </w:t>
+      </w:r>
+      <w:r>
+        <w:rPr>
+          <w:lang w:val="fr-CA"/>
+        </w:rPr>
+        <w:t xml:space="preserve">son </w:t>
+      </w:r>
+      <w:r>
+        <w:rPr>
+          <w:lang w:val="fr-CA"/>
+        </w:rPr>
+        <w:t xml:space="preserve">animation de spawn lorsqu’un joueur s’approche </w:t>
+      </w:r>
+      <w:r>
+        <w:rPr>
+          <w:lang w:val="fr-CA"/>
+        </w:rPr>
+        <w:t>assez de lui</w:t>
+      </w:r>
+      <w:r>
+        <w:rPr>
+          <w:lang w:val="fr-CA"/>
+        </w:rPr>
+        <w:t xml:space="preserve">. </w:t>
+      </w:r>
+      <w:r>
+        <w:rPr>
+          <w:lang w:val="fr-CA"/>
+        </w:rPr>
+        <w:t>Une fois debout, il s</w:t>
+      </w:r>
+      <w:r>
+        <w:rPr>
+          <w:lang w:val="fr-CA"/>
+        </w:rPr>
+        <w:t xml:space="preserve">e déplace toujours vers le joueur pour tenter de le garder dans son rayon de </w:t>
+      </w:r>
+      <w:r>
+        <w:rPr>
+          <w:lang w:val="fr-CA"/>
+        </w:rPr>
+        <w:t>tir</w:t>
+      </w:r>
+      <w:r>
+        <w:rPr>
+          <w:lang w:val="fr-CA"/>
+        </w:rPr>
+        <w:t>.</w:t>
+      </w:r>
+    </w:p>
+    <w:p>
+      <w:pPr>
+        <w:spacing w:before="120" w:after="0" w:line="240" w:lineRule="auto"/>
+        <w:jc w:val="both"/>
+        <w:rPr>
+          <w:lang w:val="fr-CA"/>
+        </w:rPr>
+      </w:pPr>
+      <w:r>
+        <w:rPr>
+          <w:lang w:val="fr-CA"/>
+        </w:rPr>
+        <w:t xml:space="preserve">Lorsque le joueur est proche, joue son animation de lancer et lance </w:t>
+      </w:r>
+      <w:r>
+        <w:rPr>
+          <w:lang w:val="fr-CA"/>
+        </w:rPr>
+        <w:t xml:space="preserve">des roches tirées de son corps </w:t>
+      </w:r>
+      <w:r>
+        <w:rPr>
+          <w:lang w:val="fr-CA"/>
+        </w:rPr>
+        <w:t xml:space="preserve">à une cadence raisonnable tant que le joueur </w:t>
+      </w:r>
+      <w:r>
+        <w:rPr>
+          <w:lang w:val="fr-CA"/>
+        </w:rPr>
+        <w:t>reste</w:t>
+      </w:r>
+      <w:r>
+        <w:rPr>
+          <w:lang w:val="fr-CA"/>
+        </w:rPr>
+        <w:t xml:space="preserve"> dans son rayon de tir.</w:t>
+      </w:r>
+    </w:p>
+    <w:p>
+      <w:pPr>
+        <w:spacing w:before="240" w:after="0" w:line="240" w:lineRule="auto"/>
+        <w:jc w:val="both"/>
         <w:rPr>
           <w:b/>
           <w:bCs/>
@@ -314,393 +467,8 @@
           <w:szCs w:val="28"/>
           <w:lang w:val="fr-CA"/>
         </w:rPr>
-        <w:t>Thrower</w:t>
-      </w:r>
-      <w:proofErr w:type="spellEnd"/>
-      <w:proofErr w:type="gramEnd"/>
-    </w:p>
-    <w:p>
-      <w:pPr>
-        <w:spacing w:after="0" w:line="240" w:lineRule="auto"/>
-        <w:contextualSpacing/>
-        <w:jc w:val="both"/>
-        <w:rPr>
-          <w:i/>
-          <w:iCs/>
-          <w:color w:val="7F7F7F" w:themeColor="text1" w:themeTint="80"/>
-          <w:lang w:val="fr-CA"/>
-        </w:rPr>
-      </w:pPr>
-      <w:r>
-        <w:rPr>
-          <w:i/>
-          <w:iCs/>
-          <w:color w:val="7F7F7F" w:themeColor="text1" w:themeTint="80"/>
-          <w:lang w:val="fr-CA"/>
-        </w:rPr>
-        <w:t>HP : à déterminer</w:t>
-      </w:r>
-    </w:p>
-    <w:p>
-      <w:pPr>
-        <w:spacing w:after="0" w:line="240" w:lineRule="auto"/>
-        <w:contextualSpacing/>
-        <w:jc w:val="both"/>
-        <w:rPr>
-          <w:i/>
-          <w:iCs/>
-          <w:color w:val="7F7F7F" w:themeColor="text1" w:themeTint="80"/>
-          <w:lang w:val="fr-CA"/>
-        </w:rPr>
-      </w:pPr>
-      <w:r>
-        <w:rPr>
-          <w:i/>
-          <w:iCs/>
-          <w:color w:val="7F7F7F" w:themeColor="text1" w:themeTint="80"/>
-          <w:lang w:val="fr-CA"/>
-        </w:rPr>
-        <w:t>A</w:t>
-      </w:r>
-      <w:r>
-        <w:rPr>
-          <w:i/>
-          <w:iCs/>
-          <w:color w:val="7F7F7F" w:themeColor="text1" w:themeTint="80"/>
-          <w:lang w:val="fr-CA"/>
-        </w:rPr>
-        <w:t>TK : à déterminer</w:t>
-      </w:r>
-    </w:p>
-    <w:p>
-      <w:pPr>
-        <w:spacing w:after="0" w:line="240" w:lineRule="auto"/>
-        <w:contextualSpacing/>
-        <w:jc w:val="both"/>
-        <w:rPr>
-          <w:lang w:val="fr-CA"/>
-        </w:rPr>
-      </w:pPr>
-      <w:r>
-        <w:rPr>
-          <w:noProof/>
-          <w:lang w:val="fr-CA"/>
-        </w:rPr>
-        <w:drawing>
-          <wp:anchor distT="0" distB="0" distL="114300" distR="114300" simplePos="0" relativeHeight="251660288" behindDoc="1" locked="0" layoutInCell="1" allowOverlap="1">
-            <wp:simplePos x="0" y="0"/>
-            <wp:positionH relativeFrom="column">
-              <wp:posOffset>4981575</wp:posOffset>
-            </wp:positionH>
-            <wp:positionV relativeFrom="paragraph">
-              <wp:posOffset>457835</wp:posOffset>
-            </wp:positionV>
-            <wp:extent cx="123825" cy="123825"/>
-            <wp:effectExtent l="0" t="0" r="9525" b="9525"/>
-            <wp:wrapTight wrapText="bothSides">
-              <wp:wrapPolygon edited="0">
-                <wp:start x="0" y="0"/>
-                <wp:lineTo x="0" y="19938"/>
-                <wp:lineTo x="19938" y="19938"/>
-                <wp:lineTo x="19938" y="0"/>
-                <wp:lineTo x="0" y="0"/>
-              </wp:wrapPolygon>
-            </wp:wrapTight>
-            <wp:docPr id="1048911048" name="Image 3"/>
-            <wp:cNvGraphicFramePr>
-              <a:graphicFrameLocks xmlns:a="http://schemas.openxmlformats.org/drawingml/2006/main" noChangeAspect="1"/>
-            </wp:cNvGraphicFramePr>
-            <a:graphic xmlns:a="http://schemas.openxmlformats.org/drawingml/2006/main">
-              <a:graphicData uri="http://schemas.openxmlformats.org/drawingml/2006/picture">
-                <pic:pic xmlns:pic="http://schemas.openxmlformats.org/drawingml/2006/picture">
-                  <pic:nvPicPr>
-                    <pic:cNvPr id="0" name="Picture 3"/>
-                    <pic:cNvPicPr>
-                      <a:picLocks noChangeAspect="1" noChangeArrowheads="1"/>
-                    </pic:cNvPicPr>
-                  </pic:nvPicPr>
-                  <pic:blipFill>
-                    <a:blip r:embed="rId5">
-                      <a:extLst>
-                        <a:ext uri="{28A0092B-C50C-407E-A947-70E740481C1C}">
-                          <a14:useLocalDpi xmlns:a14="http://schemas.microsoft.com/office/drawing/2010/main" val="0"/>
-                        </a:ext>
-                      </a:extLst>
-                    </a:blip>
-                    <a:srcRect/>
-                    <a:stretch>
-                      <a:fillRect/>
-                    </a:stretch>
-                  </pic:blipFill>
-                  <pic:spPr bwMode="auto">
-                    <a:xfrm>
-                      <a:off x="0" y="0"/>
-                      <a:ext cx="123825" cy="123825"/>
-                    </a:xfrm>
-                    <a:prstGeom prst="rect">
-                      <a:avLst/>
-                    </a:prstGeom>
-                    <a:noFill/>
-                    <a:ln>
-                      <a:noFill/>
-                    </a:ln>
-                  </pic:spPr>
-                </pic:pic>
-              </a:graphicData>
-            </a:graphic>
-          </wp:anchor>
-        </w:drawing>
-      </w:r>
-      <w:r>
-        <w:rPr>
-          <w:noProof/>
-          <w:lang w:val="fr-CA"/>
-        </w:rPr>
-        <w:drawing>
-          <wp:anchor distT="0" distB="0" distL="114300" distR="114300" simplePos="0" relativeHeight="251659264" behindDoc="1" locked="0" layoutInCell="1" allowOverlap="1">
-            <wp:simplePos x="0" y="0"/>
-            <wp:positionH relativeFrom="column">
-              <wp:posOffset>5276850</wp:posOffset>
-            </wp:positionH>
-            <wp:positionV relativeFrom="paragraph">
-              <wp:posOffset>343535</wp:posOffset>
-            </wp:positionV>
-            <wp:extent cx="695325" cy="485775"/>
-            <wp:effectExtent l="0" t="0" r="9525" b="9525"/>
-            <wp:wrapTight wrapText="bothSides">
-              <wp:wrapPolygon edited="0">
-                <wp:start x="0" y="0"/>
-                <wp:lineTo x="0" y="21176"/>
-                <wp:lineTo x="21304" y="21176"/>
-                <wp:lineTo x="21304" y="0"/>
-                <wp:lineTo x="0" y="0"/>
-              </wp:wrapPolygon>
-            </wp:wrapTight>
-            <wp:docPr id="686899671" name="Image 2"/>
-            <wp:cNvGraphicFramePr>
-              <a:graphicFrameLocks xmlns:a="http://schemas.openxmlformats.org/drawingml/2006/main" noChangeAspect="1"/>
-            </wp:cNvGraphicFramePr>
-            <a:graphic xmlns:a="http://schemas.openxmlformats.org/drawingml/2006/main">
-              <a:graphicData uri="http://schemas.openxmlformats.org/drawingml/2006/picture">
-                <pic:pic xmlns:pic="http://schemas.openxmlformats.org/drawingml/2006/picture">
-                  <pic:nvPicPr>
-                    <pic:cNvPr id="0" name="Picture 2"/>
-                    <pic:cNvPicPr>
-                      <a:picLocks noChangeAspect="1" noChangeArrowheads="1"/>
-                    </pic:cNvPicPr>
-                  </pic:nvPicPr>
-                  <pic:blipFill>
-                    <a:blip r:embed="rId6">
-                      <a:extLst>
-                        <a:ext uri="{28A0092B-C50C-407E-A947-70E740481C1C}">
-                          <a14:useLocalDpi xmlns:a14="http://schemas.microsoft.com/office/drawing/2010/main" val="0"/>
-                        </a:ext>
-                      </a:extLst>
-                    </a:blip>
-                    <a:srcRect/>
-                    <a:stretch>
-                      <a:fillRect/>
-                    </a:stretch>
-                  </pic:blipFill>
-                  <pic:spPr bwMode="auto">
-                    <a:xfrm>
-                      <a:off x="0" y="0"/>
-                      <a:ext cx="695325" cy="485775"/>
-                    </a:xfrm>
-                    <a:prstGeom prst="rect">
-                      <a:avLst/>
-                    </a:prstGeom>
-                    <a:noFill/>
-                    <a:ln>
-                      <a:noFill/>
-                    </a:ln>
-                  </pic:spPr>
-                </pic:pic>
-              </a:graphicData>
-            </a:graphic>
-          </wp:anchor>
-        </w:drawing>
-      </w:r>
-      <w:r>
-        <w:rPr>
-          <w:lang w:val="fr-CA"/>
-        </w:rPr>
-        <w:t xml:space="preserve">Il </w:t>
-      </w:r>
-      <w:r>
-        <w:rPr>
-          <w:lang w:val="fr-CA"/>
-        </w:rPr>
-        <w:t>est d’abord</w:t>
-      </w:r>
-      <w:r>
-        <w:rPr>
-          <w:lang w:val="fr-CA"/>
-        </w:rPr>
-        <w:t xml:space="preserve"> camouflé </w:t>
-      </w:r>
-      <w:r>
-        <w:rPr>
-          <w:lang w:val="fr-CA"/>
-        </w:rPr>
-        <w:t xml:space="preserve">en </w:t>
-      </w:r>
-      <w:proofErr w:type="spellStart"/>
-      <w:r>
-        <w:rPr>
-          <w:lang w:val="fr-CA"/>
-        </w:rPr>
-        <w:t>prennant</w:t>
-      </w:r>
-      <w:proofErr w:type="spellEnd"/>
-      <w:r>
-        <w:rPr>
-          <w:lang w:val="fr-CA"/>
-        </w:rPr>
-        <w:t xml:space="preserve"> l’apparence</w:t>
-      </w:r>
-      <w:r>
-        <w:rPr>
-          <w:lang w:val="fr-CA"/>
-        </w:rPr>
-        <w:t xml:space="preserve"> </w:t>
-      </w:r>
-      <w:r>
-        <w:rPr>
-          <w:lang w:val="fr-CA"/>
-        </w:rPr>
-        <w:t>d’</w:t>
-      </w:r>
-      <w:r>
-        <w:rPr>
-          <w:lang w:val="fr-CA"/>
-        </w:rPr>
-        <w:t>une roche normale</w:t>
-      </w:r>
-      <w:r>
-        <w:rPr>
-          <w:lang w:val="fr-CA"/>
-        </w:rPr>
-        <w:t xml:space="preserve">, </w:t>
-      </w:r>
-      <w:r>
-        <w:rPr>
-          <w:lang w:val="fr-CA"/>
-        </w:rPr>
-        <w:t xml:space="preserve">puis </w:t>
-      </w:r>
-      <w:r>
-        <w:rPr>
-          <w:lang w:val="fr-CA"/>
-        </w:rPr>
-        <w:t xml:space="preserve">joue </w:t>
-      </w:r>
-      <w:r>
-        <w:rPr>
-          <w:lang w:val="fr-CA"/>
-        </w:rPr>
-        <w:t xml:space="preserve">son </w:t>
-      </w:r>
-      <w:r>
-        <w:rPr>
-          <w:lang w:val="fr-CA"/>
-        </w:rPr>
-        <w:t xml:space="preserve">animation de </w:t>
-      </w:r>
-      <w:proofErr w:type="spellStart"/>
-      <w:r>
-        <w:rPr>
-          <w:lang w:val="fr-CA"/>
-        </w:rPr>
-        <w:t>spawn</w:t>
-      </w:r>
-      <w:proofErr w:type="spellEnd"/>
-      <w:r>
-        <w:rPr>
-          <w:lang w:val="fr-CA"/>
-        </w:rPr>
-        <w:t xml:space="preserve"> lorsqu’un joueur s’approche </w:t>
-      </w:r>
-      <w:r>
-        <w:rPr>
-          <w:lang w:val="fr-CA"/>
-        </w:rPr>
-        <w:t>assez de lui</w:t>
-      </w:r>
-      <w:r>
-        <w:rPr>
-          <w:lang w:val="fr-CA"/>
-        </w:rPr>
-        <w:t xml:space="preserve">. </w:t>
-      </w:r>
-      <w:r>
-        <w:rPr>
-          <w:lang w:val="fr-CA"/>
-        </w:rPr>
-        <w:t>Une fois debout, il s</w:t>
-      </w:r>
-      <w:r>
-        <w:rPr>
-          <w:lang w:val="fr-CA"/>
-        </w:rPr>
-        <w:t xml:space="preserve">e déplace toujours vers le joueur pour tenter de le garder dans son rayon de </w:t>
-      </w:r>
-      <w:r>
-        <w:rPr>
-          <w:lang w:val="fr-CA"/>
-        </w:rPr>
-        <w:t>tir</w:t>
-      </w:r>
-      <w:r>
-        <w:rPr>
-          <w:lang w:val="fr-CA"/>
-        </w:rPr>
-        <w:t>.</w:t>
-      </w:r>
-    </w:p>
-    <w:p>
-      <w:pPr>
-        <w:spacing w:before="120" w:after="0" w:line="240" w:lineRule="auto"/>
-        <w:jc w:val="both"/>
-        <w:rPr>
-          <w:lang w:val="fr-CA"/>
-        </w:rPr>
-      </w:pPr>
-      <w:r>
-        <w:rPr>
-          <w:lang w:val="fr-CA"/>
-        </w:rPr>
-        <w:t xml:space="preserve">Lorsque le joueur est proche, joue son animation de lancer et lance </w:t>
-      </w:r>
-      <w:r>
-        <w:rPr>
-          <w:lang w:val="fr-CA"/>
-        </w:rPr>
-        <w:t xml:space="preserve">des roches tirées de son corps </w:t>
-      </w:r>
-      <w:r>
-        <w:rPr>
-          <w:lang w:val="fr-CA"/>
-        </w:rPr>
-        <w:t xml:space="preserve">à une cadence raisonnable tant que le joueur </w:t>
-      </w:r>
-      <w:r>
-        <w:rPr>
-          <w:lang w:val="fr-CA"/>
-        </w:rPr>
-        <w:t>reste</w:t>
-      </w:r>
-      <w:r>
-        <w:rPr>
-          <w:lang w:val="fr-CA"/>
-        </w:rPr>
-        <w:t xml:space="preserve"> dans son rayon de tir.</w:t>
-      </w:r>
-    </w:p>
-    <w:p>
-      <w:pPr>
-        <w:spacing w:before="240" w:after="0" w:line="240" w:lineRule="auto"/>
-        <w:jc w:val="both"/>
+      </w:pPr>
+      <w:r>
         <w:rPr>
           <w:b/>
           <w:bCs/>
@@ -708,28 +476,7 @@
           <w:szCs w:val="28"/>
           <w:lang w:val="fr-CA"/>
         </w:rPr>
-      </w:pPr>
-      <w:proofErr w:type="spellStart"/>
-      <w:r>
-        <w:rPr>
-          <w:b/>
-          <w:bCs/>
-          <w:sz w:val="28"/>
-          <w:szCs w:val="28"/>
-          <w:lang w:val="fr-CA"/>
-        </w:rPr>
-        <w:t>Spinning</w:t>
-      </w:r>
-      <w:proofErr w:type="spellEnd"/>
-      <w:r>
-        <w:rPr>
-          <w:b/>
-          <w:bCs/>
-          <w:sz w:val="28"/>
-          <w:szCs w:val="28"/>
-          <w:lang w:val="fr-CA"/>
-        </w:rPr>
-        <w:t xml:space="preserve"> Golem</w:t>
+        <w:t>Spinning Golem</w:t>
       </w:r>
     </w:p>
     <w:p>
@@ -787,7 +534,7 @@
                     </pic:cNvPicPr>
                   </pic:nvPicPr>
                   <pic:blipFill>
-                    <a:blip r:embed="rId7">
+                    <a:blip r:embed="rId5">
                       <a:extLst>
                         <a:ext uri="{28A0092B-C50C-407E-A947-70E740481C1C}">
                           <a14:useLocalDpi xmlns:a14="http://schemas.microsoft.com/office/drawing/2010/main" val="0"/>
@@ -822,85 +569,6 @@
         <w:rPr>
           <w:i/>
           <w:iCs/>
-          <w:noProof/>
-          <w:color w:val="7F7F7F" w:themeColor="text1" w:themeTint="80"/>
-          <w:lang w:val="fr-CA"/>
-        </w:rPr>
-        <w:drawing>
-          <wp:anchor distT="0" distB="0" distL="114300" distR="114300" simplePos="0" relativeHeight="251662336" behindDoc="0" locked="0" layoutInCell="1" allowOverlap="1">
-            <wp:simplePos x="0" y="0"/>
-            <wp:positionH relativeFrom="column">
-              <wp:posOffset>5371465</wp:posOffset>
-            </wp:positionH>
-            <wp:positionV relativeFrom="paragraph">
-              <wp:posOffset>88265</wp:posOffset>
-            </wp:positionV>
-            <wp:extent cx="638175" cy="600075"/>
-            <wp:effectExtent l="0" t="0" r="0" b="9525"/>
-            <wp:wrapThrough wrapText="bothSides">
-              <wp:wrapPolygon edited="0">
-                <wp:start x="0" y="0"/>
-                <wp:lineTo x="0" y="21257"/>
-                <wp:lineTo x="19343" y="21257"/>
-                <wp:lineTo x="19343" y="0"/>
-                <wp:lineTo x="0" y="0"/>
-              </wp:wrapPolygon>
-            </wp:wrapThrough>
-            <wp:docPr id="904080529" name="Image 5"/>
-            <wp:cNvGraphicFramePr>
-              <a:graphicFrameLocks xmlns:a="http://schemas.openxmlformats.org/drawingml/2006/main" noChangeAspect="1"/>
-            </wp:cNvGraphicFramePr>
-            <a:graphic xmlns:a="http://schemas.openxmlformats.org/drawingml/2006/main">
-              <a:graphicData uri="http://schemas.openxmlformats.org/drawingml/2006/picture">
-                <pic:pic xmlns:pic="http://schemas.openxmlformats.org/drawingml/2006/picture">
-                  <pic:nvPicPr>
-                    <pic:cNvPr id="0" name="Picture 5"/>
-                    <pic:cNvPicPr>
-                      <a:picLocks noChangeAspect="1" noChangeArrowheads="1"/>
-                    </pic:cNvPicPr>
-                  </pic:nvPicPr>
-                  <pic:blipFill rotWithShape="1">
-                    <a:blip r:embed="rId8">
-                      <a:extLst>
-                        <a:ext uri="{28A0092B-C50C-407E-A947-70E740481C1C}">
-                          <a14:useLocalDpi xmlns:a14="http://schemas.microsoft.com/office/drawing/2010/main" val="0"/>
-                        </a:ext>
-                      </a:extLst>
-                    </a:blip>
-                    <a:srcRect r="-19643"/>
-                    <a:stretch/>
-                  </pic:blipFill>
-                  <pic:spPr bwMode="auto">
-                    <a:xfrm>
-                      <a:off x="0" y="0"/>
-                      <a:ext cx="638175" cy="600075"/>
-                    </a:xfrm>
-                    <a:prstGeom prst="rect">
-                      <a:avLst/>
-                    </a:prstGeom>
-                    <a:noFill/>
-                    <a:ln>
-                      <a:noFill/>
-                    </a:ln>
-                    <a:extLst>
-                      <a:ext uri="{53640926-AAD7-44D8-BBD7-CCE9431645EC}">
-                        <a14:shadowObscured xmlns:a14="http://schemas.microsoft.com/office/drawing/2010/main"/>
-                      </a:ext>
-                    </a:extLst>
-                  </pic:spPr>
-                </pic:pic>
-              </a:graphicData>
-            </a:graphic>
-            <wp14:sizeRelH relativeFrom="margin">
-              <wp14:pctWidth>0</wp14:pctWidth>
-            </wp14:sizeRelH>
-          </wp:anchor>
-        </w:drawing>
-      </w:r>
-      <w:r>
-        <w:rPr>
-          <w:i/>
-          <w:iCs/>
           <w:color w:val="7F7F7F" w:themeColor="text1" w:themeTint="80"/>
           <w:lang w:val="fr-CA"/>
         </w:rPr>
@@ -975,7 +643,6 @@
           <w:lang w:val="fr-CA"/>
         </w:rPr>
       </w:pPr>
-      <w:proofErr w:type="spellStart"/>
       <w:r>
         <w:rPr>
           <w:b/>
@@ -984,18 +651,7 @@
           <w:szCs w:val="28"/>
           <w:lang w:val="fr-CA"/>
         </w:rPr>
-        <w:t>Roly</w:t>
-      </w:r>
-      <w:proofErr w:type="spellEnd"/>
-      <w:r>
-        <w:rPr>
-          <w:b/>
-          <w:bCs/>
-          <w:sz w:val="28"/>
-          <w:szCs w:val="28"/>
-          <w:lang w:val="fr-CA"/>
-        </w:rPr>
-        <w:t xml:space="preserve"> Poly</w:t>
+        <w:t>Roly Poly</w:t>
       </w:r>
     </w:p>
     <w:p>
@@ -1052,7 +708,7 @@
                     </pic:cNvPicPr>
                   </pic:nvPicPr>
                   <pic:blipFill>
-                    <a:blip r:embed="rId9">
+                    <a:blip r:embed="rId6">
                       <a:extLst>
                         <a:ext uri="{28A0092B-C50C-407E-A947-70E740481C1C}">
                           <a14:useLocalDpi xmlns:a14="http://schemas.microsoft.com/office/drawing/2010/main" val="0"/>
@@ -1140,44 +796,52 @@
         <w:spacing w:before="240" w:after="0" w:line="240" w:lineRule="auto"/>
         <w:jc w:val="both"/>
         <w:rPr>
+          <w:rFonts w:ascii="Arial Black" w:hAnsi="Arial Black"/>
           <w:b/>
           <w:bCs/>
-          <w:sz w:val="28"/>
-          <w:szCs w:val="28"/>
-          <w:lang w:val="fr-CA"/>
-        </w:rPr>
-      </w:pPr>
-      <w:r>
-        <w:rPr>
+          <w:color w:val="C00000"/>
+          <w:sz w:val="24"/>
+          <w:szCs w:val="24"/>
+          <w:lang w:val="fr-CA"/>
+          <w14:shadow w14:blurRad="12700" w14:dist="38100" w14:dir="2700000" w14:sx="100000" w14:sy="100000" w14:kx="0" w14:ky="0" w14:algn="tl">
+            <w14:schemeClr w14:val="accent5">
+              <w14:lumMod w14:val="60000"/>
+              <w14:lumOff w14:val="40000"/>
+            </w14:schemeClr>
+          </w14:shadow>
+          <w14:textOutline w14:w="9525" w14:cap="flat" w14:cmpd="sng" w14:algn="ctr">
+            <w14:solidFill>
+              <w14:schemeClr w14:val="bg1"/>
+            </w14:solidFill>
+            <w14:prstDash w14:val="solid"/>
+            <w14:round/>
+          </w14:textOutline>
+        </w:rPr>
+      </w:pPr>
+      <w:r>
+        <w:rPr>
+          <w:rFonts w:ascii="Arial Black" w:hAnsi="Arial Black"/>
           <w:b/>
           <w:bCs/>
-          <w:sz w:val="28"/>
-          <w:szCs w:val="28"/>
-          <w:lang w:val="fr-CA"/>
-        </w:rPr>
-        <w:t xml:space="preserve">RARE : </w:t>
-      </w:r>
-      <w:proofErr w:type="spellStart"/>
-      <w:r>
-        <w:rPr>
-          <w:b/>
-          <w:bCs/>
-          <w:sz w:val="28"/>
-          <w:szCs w:val="28"/>
-          <w:lang w:val="fr-CA"/>
-        </w:rPr>
-        <w:t>Roly</w:t>
-      </w:r>
-      <w:proofErr w:type="spellEnd"/>
-      <w:r>
-        <w:rPr>
-          <w:b/>
-          <w:bCs/>
-          <w:sz w:val="28"/>
-          <w:szCs w:val="28"/>
-          <w:lang w:val="fr-CA"/>
-        </w:rPr>
-        <w:t xml:space="preserve"> Poly Bleu</w:t>
+          <w:color w:val="C00000"/>
+          <w:sz w:val="24"/>
+          <w:szCs w:val="24"/>
+          <w:lang w:val="fr-CA"/>
+          <w14:shadow w14:blurRad="12700" w14:dist="38100" w14:dir="2700000" w14:sx="100000" w14:sy="100000" w14:kx="0" w14:ky="0" w14:algn="tl">
+            <w14:schemeClr w14:val="accent5">
+              <w14:lumMod w14:val="60000"/>
+              <w14:lumOff w14:val="40000"/>
+            </w14:schemeClr>
+          </w14:shadow>
+          <w14:textOutline w14:w="9525" w14:cap="flat" w14:cmpd="sng" w14:algn="ctr">
+            <w14:solidFill>
+              <w14:schemeClr w14:val="bg1"/>
+            </w14:solidFill>
+            <w14:prstDash w14:val="solid"/>
+            <w14:round/>
+          </w14:textOutline>
+        </w:rPr>
+        <w:t>RARE : Roly Poly Bleu</w:t>
       </w:r>
     </w:p>
     <w:p>
@@ -1233,7 +897,7 @@
                     </pic:cNvPicPr>
                   </pic:nvPicPr>
                   <pic:blipFill>
-                    <a:blip r:embed="rId10">
+                    <a:blip r:embed="rId7">
                       <a:extLst>
                         <a:ext uri="{28A0092B-C50C-407E-A947-70E740481C1C}">
                           <a14:useLocalDpi xmlns:a14="http://schemas.microsoft.com/office/drawing/2010/main" val="0"/>
@@ -1333,7 +997,7 @@
                     </pic:cNvPicPr>
                   </pic:nvPicPr>
                   <pic:blipFill>
-                    <a:blip r:embed="rId11">
+                    <a:blip r:embed="rId8">
                       <a:extLst>
                         <a:ext uri="{28A0092B-C50C-407E-A947-70E740481C1C}">
                           <a14:useLocalDpi xmlns:a14="http://schemas.microsoft.com/office/drawing/2010/main" val="0"/>
@@ -1390,6 +1054,13 @@
       </w:pPr>
       <w:r>
         <w:rPr>
+          <w:noProof/>
+          <w:lang w:val="fr-CA"/>
+        </w:rPr>
+        <w:t xml:space="preserve">    </w:t>
+      </w:r>
+      <w:r>
+        <w:rPr>
           <w:lang w:val="fr-CA"/>
         </w:rPr>
         <w:t xml:space="preserve">Il </w:t>
@@ -1404,25 +1075,12 @@
         <w:rPr>
           <w:lang w:val="fr-CA"/>
         </w:rPr>
-        <w:t xml:space="preserve"> une variante bleue qui est plus rare. La variante peut attaquer le joueur plus rapidement en se roulant en boule et se déplaçant beaucoup plus rapidement lorsque le joueur est à un des points cardinaux du </w:t>
-      </w:r>
-      <w:proofErr w:type="spellStart"/>
-      <w:r>
-        <w:rPr>
-          <w:lang w:val="fr-CA"/>
-        </w:rPr>
-        <w:t>Roly</w:t>
-      </w:r>
-      <w:proofErr w:type="spellEnd"/>
-      <w:r>
-        <w:rPr>
-          <w:lang w:val="fr-CA"/>
-        </w:rPr>
-        <w:t xml:space="preserve"> Poly bleu.</w:t>
-      </w:r>
-    </w:p>
-    <w:p>
-      <w:pPr>
+        <w:t xml:space="preserve"> une variante bleue qui est plus rare. La variante peut attaquer le joueur plus rapidement en se roulant en boule et se déplaçant beaucoup plus rapidement lorsque le joueur est à un des points cardinaux du Roly Poly bleu.</w:t>
+      </w:r>
+    </w:p>
+    <w:p>
+      <w:pPr>
+        <w:shd w:val="clear" w:color="auto" w:fill="D9E2F3" w:themeFill="accent1" w:themeFillTint="33"/>
         <w:spacing w:before="360" w:after="0" w:line="240" w:lineRule="auto"/>
         <w:jc w:val="both"/>
         <w:rPr>
@@ -1442,8 +1100,7 @@
     </w:p>
     <w:p>
       <w:pPr>
-        <w:spacing w:after="0" w:line="240" w:lineRule="auto"/>
-        <w:contextualSpacing/>
+        <w:spacing w:before="120" w:after="0" w:line="240" w:lineRule="auto"/>
         <w:jc w:val="both"/>
         <w:rPr>
           <w:b/>
@@ -1455,86 +1112,83 @@
       </w:pPr>
       <w:r>
         <w:rPr>
+          <w:noProof/>
+          <w:lang w:val="fr-CA"/>
+        </w:rPr>
+        <w:drawing>
+          <wp:anchor distT="0" distB="0" distL="114300" distR="114300" simplePos="0" relativeHeight="251667456" behindDoc="1" locked="0" layoutInCell="1" allowOverlap="1">
+            <wp:simplePos x="0" y="0"/>
+            <wp:positionH relativeFrom="column">
+              <wp:posOffset>-38100</wp:posOffset>
+            </wp:positionH>
+            <wp:positionV relativeFrom="paragraph">
+              <wp:posOffset>316230</wp:posOffset>
+            </wp:positionV>
+            <wp:extent cx="342900" cy="333375"/>
+            <wp:effectExtent l="0" t="0" r="0" b="9525"/>
+            <wp:wrapTight wrapText="bothSides">
+              <wp:wrapPolygon edited="0">
+                <wp:start x="0" y="0"/>
+                <wp:lineTo x="0" y="20983"/>
+                <wp:lineTo x="20400" y="20983"/>
+                <wp:lineTo x="20400" y="0"/>
+                <wp:lineTo x="0" y="0"/>
+              </wp:wrapPolygon>
+            </wp:wrapTight>
+            <wp:docPr id="1850035728" name="Image 11"/>
+            <wp:cNvGraphicFramePr>
+              <a:graphicFrameLocks xmlns:a="http://schemas.openxmlformats.org/drawingml/2006/main" noChangeAspect="1"/>
+            </wp:cNvGraphicFramePr>
+            <a:graphic xmlns:a="http://schemas.openxmlformats.org/drawingml/2006/main">
+              <a:graphicData uri="http://schemas.openxmlformats.org/drawingml/2006/picture">
+                <pic:pic xmlns:pic="http://schemas.openxmlformats.org/drawingml/2006/picture">
+                  <pic:nvPicPr>
+                    <pic:cNvPr id="0" name="Picture 11"/>
+                    <pic:cNvPicPr>
+                      <a:picLocks noChangeAspect="1" noChangeArrowheads="1"/>
+                    </pic:cNvPicPr>
+                  </pic:nvPicPr>
+                  <pic:blipFill>
+                    <a:blip r:embed="rId9">
+                      <a:extLst>
+                        <a:ext uri="{28A0092B-C50C-407E-A947-70E740481C1C}">
+                          <a14:useLocalDpi xmlns:a14="http://schemas.microsoft.com/office/drawing/2010/main" val="0"/>
+                        </a:ext>
+                      </a:extLst>
+                    </a:blip>
+                    <a:srcRect/>
+                    <a:stretch>
+                      <a:fillRect/>
+                    </a:stretch>
+                  </pic:blipFill>
+                  <pic:spPr bwMode="auto">
+                    <a:xfrm>
+                      <a:off x="0" y="0"/>
+                      <a:ext cx="342900" cy="333375"/>
+                    </a:xfrm>
+                    <a:prstGeom prst="rect">
+                      <a:avLst/>
+                    </a:prstGeom>
+                    <a:noFill/>
+                    <a:ln>
+                      <a:noFill/>
+                    </a:ln>
+                  </pic:spPr>
+                </pic:pic>
+              </a:graphicData>
+            </a:graphic>
+          </wp:anchor>
+        </w:drawing>
+      </w:r>
+      <w:r>
+        <w:rPr>
           <w:b/>
           <w:bCs/>
           <w:sz w:val="28"/>
           <w:szCs w:val="28"/>
           <w:lang w:val="fr-CA"/>
         </w:rPr>
-        <w:t>Buisson</w:t>
-      </w:r>
-    </w:p>
-    <w:p>
-      <w:pPr>
-        <w:spacing w:after="0" w:line="240" w:lineRule="auto"/>
-        <w:contextualSpacing/>
-        <w:jc w:val="both"/>
-        <w:rPr>
-          <w:i/>
-          <w:iCs/>
-          <w:color w:val="7F7F7F" w:themeColor="text1" w:themeTint="80"/>
-          <w:lang w:val="fr-CA"/>
-        </w:rPr>
-      </w:pPr>
-      <w:r>
-        <w:rPr>
-          <w:i/>
-          <w:iCs/>
-          <w:color w:val="7F7F7F" w:themeColor="text1" w:themeTint="80"/>
-          <w:lang w:val="fr-CA"/>
-        </w:rPr>
-        <w:t>HP : à déterminer</w:t>
-      </w:r>
-    </w:p>
-    <w:p>
-      <w:pPr>
-        <w:spacing w:after="0" w:line="240" w:lineRule="auto"/>
-        <w:contextualSpacing/>
-        <w:jc w:val="both"/>
-        <w:rPr>
-          <w:i/>
-          <w:iCs/>
-          <w:color w:val="7F7F7F" w:themeColor="text1" w:themeTint="80"/>
-          <w:lang w:val="fr-CA"/>
-        </w:rPr>
-      </w:pPr>
-      <w:r>
-        <w:rPr>
-          <w:i/>
-          <w:iCs/>
-          <w:color w:val="7F7F7F" w:themeColor="text1" w:themeTint="80"/>
-          <w:lang w:val="fr-CA"/>
-        </w:rPr>
-        <w:t>ATK : à déterminer</w:t>
-      </w:r>
-    </w:p>
-    <w:p>
-      <w:pPr>
-        <w:spacing w:after="0" w:line="240" w:lineRule="auto"/>
-        <w:contextualSpacing/>
-        <w:jc w:val="both"/>
-        <w:rPr>
-          <w:lang w:val="fr-CA"/>
-        </w:rPr>
-      </w:pPr>
-      <w:r>
-        <w:rPr>
-          <w:lang w:val="fr-CA"/>
-        </w:rPr>
-        <w:t>Une bibitte qui se déguise en buisson. Saute vers le joueur lorsqu’il est proche et redevient un buisson lorsqu’il est assez loin. Créature plutôt simple.</w:t>
-      </w:r>
-    </w:p>
-    <w:p>
-      <w:pPr>
-        <w:rPr>
-          <w:lang w:val="fr-CA"/>
-        </w:rPr>
-      </w:pPr>
-      <w:r>
-        <w:rPr>
-          <w:lang w:val="fr-CA"/>
-        </w:rPr>
-        <w:br w:type="page"/>
+        <w:t>B</w:t>
       </w:r>
       <w:r>
         <w:rPr>
@@ -1544,8 +1198,7 @@
           <w:szCs w:val="28"/>
           <w:lang w:val="fr-CA"/>
         </w:rPr>
-        <w:lastRenderedPageBreak/>
-        <w:t>Ver aquatique</w:t>
+        <w:t>ushel</w:t>
       </w:r>
     </w:p>
     <w:p>
@@ -1562,6 +1215,80 @@
       </w:pPr>
       <w:r>
         <w:rPr>
+          <w:b/>
+          <w:bCs/>
+          <w:noProof/>
+          <w:sz w:val="28"/>
+          <w:szCs w:val="28"/>
+          <w:lang w:val="fr-CA"/>
+        </w:rPr>
+        <w:drawing>
+          <wp:anchor distT="0" distB="0" distL="114300" distR="114300" simplePos="0" relativeHeight="251668480" behindDoc="0" locked="0" layoutInCell="1" allowOverlap="1">
+            <wp:simplePos x="0" y="0"/>
+            <wp:positionH relativeFrom="column">
+              <wp:posOffset>304800</wp:posOffset>
+            </wp:positionH>
+            <wp:positionV relativeFrom="paragraph">
+              <wp:posOffset>147320</wp:posOffset>
+            </wp:positionV>
+            <wp:extent cx="371475" cy="476250"/>
+            <wp:effectExtent l="0" t="0" r="9525" b="0"/>
+            <wp:wrapThrough wrapText="bothSides">
+              <wp:wrapPolygon edited="0">
+                <wp:start x="0" y="0"/>
+                <wp:lineTo x="0" y="20736"/>
+                <wp:lineTo x="21046" y="20736"/>
+                <wp:lineTo x="21046" y="0"/>
+                <wp:lineTo x="0" y="0"/>
+              </wp:wrapPolygon>
+            </wp:wrapThrough>
+            <wp:docPr id="1588386502" name="Image 12"/>
+            <wp:cNvGraphicFramePr>
+              <a:graphicFrameLocks xmlns:a="http://schemas.openxmlformats.org/drawingml/2006/main" noChangeAspect="1"/>
+            </wp:cNvGraphicFramePr>
+            <a:graphic xmlns:a="http://schemas.openxmlformats.org/drawingml/2006/main">
+              <a:graphicData uri="http://schemas.openxmlformats.org/drawingml/2006/picture">
+                <pic:pic xmlns:pic="http://schemas.openxmlformats.org/drawingml/2006/picture">
+                  <pic:nvPicPr>
+                    <pic:cNvPr id="0" name="Picture 12"/>
+                    <pic:cNvPicPr>
+                      <a:picLocks noChangeAspect="1" noChangeArrowheads="1"/>
+                    </pic:cNvPicPr>
+                  </pic:nvPicPr>
+                  <pic:blipFill>
+                    <a:blip r:embed="rId10">
+                      <a:extLst>
+                        <a:ext uri="{28A0092B-C50C-407E-A947-70E740481C1C}">
+                          <a14:useLocalDpi xmlns:a14="http://schemas.microsoft.com/office/drawing/2010/main" val="0"/>
+                        </a:ext>
+                      </a:extLst>
+                    </a:blip>
+                    <a:srcRect/>
+                    <a:stretch>
+                      <a:fillRect/>
+                    </a:stretch>
+                  </pic:blipFill>
+                  <pic:spPr bwMode="auto">
+                    <a:xfrm>
+                      <a:off x="0" y="0"/>
+                      <a:ext cx="371475" cy="476250"/>
+                    </a:xfrm>
+                    <a:prstGeom prst="rect">
+                      <a:avLst/>
+                    </a:prstGeom>
+                    <a:noFill/>
+                    <a:ln>
+                      <a:noFill/>
+                    </a:ln>
+                  </pic:spPr>
+                </pic:pic>
+              </a:graphicData>
+            </a:graphic>
+          </wp:anchor>
+        </w:drawing>
+      </w:r>
+      <w:r>
+        <w:rPr>
           <w:i/>
           <w:iCs/>
           <w:color w:val="7F7F7F" w:themeColor="text1" w:themeTint="80"/>
@@ -1605,76 +1332,30 @@
         <w:rPr>
           <w:lang w:val="fr-CA"/>
         </w:rPr>
-        <w:t>Une créature étrange qui se cache dans les eaux de la forêt</w:t>
-      </w:r>
-      <w:r>
-        <w:rPr>
-          <w:lang w:val="fr-CA"/>
-        </w:rPr>
-        <w:t xml:space="preserve">. Elle jailli de l’eau lorsque le joueur approche et demeure émergée une fois qu’elle est </w:t>
-      </w:r>
-      <w:r>
-        <w:rPr>
-          <w:lang w:val="fr-CA"/>
-        </w:rPr>
-        <w:t>provoquée</w:t>
-      </w:r>
-      <w:r>
-        <w:rPr>
-          <w:lang w:val="fr-CA"/>
-        </w:rPr>
-        <w:t xml:space="preserve">. Elle tire </w:t>
-      </w:r>
-      <w:r>
-        <w:rPr>
-          <w:lang w:val="fr-CA"/>
-        </w:rPr>
-        <w:t>des petites boulettes</w:t>
-      </w:r>
-      <w:r>
-        <w:rPr>
-          <w:lang w:val="fr-CA"/>
-        </w:rPr>
-        <w:t xml:space="preserve"> </w:t>
-      </w:r>
-      <w:r>
-        <w:rPr>
-          <w:lang w:val="fr-CA"/>
-        </w:rPr>
-        <w:t xml:space="preserve">d’énergie </w:t>
-      </w:r>
-      <w:r>
-        <w:rPr>
-          <w:lang w:val="fr-CA"/>
-        </w:rPr>
-        <w:t xml:space="preserve">vers le joueur tant qu’elle </w:t>
-      </w:r>
-      <w:r>
-        <w:rPr>
-          <w:lang w:val="fr-CA"/>
-        </w:rPr>
-        <w:t xml:space="preserve">reste en vie. </w:t>
-      </w:r>
-    </w:p>
-    <w:p>
-      <w:pPr>
-        <w:spacing w:before="120" w:after="0" w:line="240" w:lineRule="auto"/>
-        <w:jc w:val="both"/>
-        <w:rPr>
-          <w:lang w:val="fr-CA"/>
-        </w:rPr>
-      </w:pPr>
-      <w:r>
-        <w:rPr>
-          <w:lang w:val="fr-CA"/>
-        </w:rPr>
-        <w:t>On pourrait aussi faire en sorte que le ver n’émerge pas à cause de la proximité du joueur mais à cause de déclencheur dans le niveau, ce qui permet de tendre des embuscades.</w:t>
-      </w:r>
-    </w:p>
-    <w:p>
-      <w:pPr>
-        <w:spacing w:before="240" w:after="0" w:line="240" w:lineRule="auto"/>
-        <w:jc w:val="both"/>
+        <w:t>Une bibitte qui se déguise en buisson. Saute vers le joueur lorsqu’il est proche et redevient un buisson lorsqu’il est assez loin. Créature plutôt simple.</w:t>
+      </w:r>
+      <w:r>
+        <w:rPr>
+          <w:lang w:val="fr-CA"/>
+        </w:rPr>
+        <w:t xml:space="preserve"> Marche de gauche à droite.</w:t>
+      </w:r>
+    </w:p>
+    <w:p>
+      <w:pPr>
+        <w:spacing w:after="0" w:line="240" w:lineRule="auto"/>
+        <w:contextualSpacing/>
+        <w:rPr>
+          <w:lang w:val="fr-CA"/>
+        </w:rPr>
+      </w:pPr>
+      <w:r>
+        <w:rPr>
+          <w:lang w:val="fr-CA"/>
+        </w:rPr>
+        <w:br w:type="page"/>
+      </w:r>
+      <w:r>
         <w:rPr>
           <w:b/>
           <w:bCs/>
@@ -1682,8 +1363,213 @@
           <w:szCs w:val="28"/>
           <w:lang w:val="fr-CA"/>
         </w:rPr>
-      </w:pPr>
-      <w:r>
+        <w:lastRenderedPageBreak/>
+        <w:t>Aqua Worm</w:t>
+      </w:r>
+    </w:p>
+    <w:p>
+      <w:pPr>
+        <w:spacing w:after="0" w:line="240" w:lineRule="auto"/>
+        <w:contextualSpacing/>
+        <w:jc w:val="both"/>
+        <w:rPr>
+          <w:i/>
+          <w:iCs/>
+          <w:color w:val="7F7F7F" w:themeColor="text1" w:themeTint="80"/>
+          <w:lang w:val="fr-CA"/>
+        </w:rPr>
+      </w:pPr>
+      <w:r>
+        <w:rPr>
+          <w:noProof/>
+          <w:lang w:val="fr-CA"/>
+        </w:rPr>
+        <w:drawing>
+          <wp:anchor distT="0" distB="0" distL="114300" distR="114300" simplePos="0" relativeHeight="251666432" behindDoc="0" locked="0" layoutInCell="1" allowOverlap="1">
+            <wp:simplePos x="0" y="0"/>
+            <wp:positionH relativeFrom="column">
+              <wp:posOffset>-635</wp:posOffset>
+            </wp:positionH>
+            <wp:positionV relativeFrom="paragraph">
+              <wp:posOffset>48895</wp:posOffset>
+            </wp:positionV>
+            <wp:extent cx="371475" cy="795655"/>
+            <wp:effectExtent l="0" t="0" r="9525" b="4445"/>
+            <wp:wrapThrough wrapText="bothSides">
+              <wp:wrapPolygon edited="0">
+                <wp:start x="0" y="0"/>
+                <wp:lineTo x="0" y="21204"/>
+                <wp:lineTo x="21046" y="21204"/>
+                <wp:lineTo x="21046" y="0"/>
+                <wp:lineTo x="0" y="0"/>
+              </wp:wrapPolygon>
+            </wp:wrapThrough>
+            <wp:docPr id="1050958650" name="Image 10"/>
+            <wp:cNvGraphicFramePr>
+              <a:graphicFrameLocks xmlns:a="http://schemas.openxmlformats.org/drawingml/2006/main" noChangeAspect="1"/>
+            </wp:cNvGraphicFramePr>
+            <a:graphic xmlns:a="http://schemas.openxmlformats.org/drawingml/2006/main">
+              <a:graphicData uri="http://schemas.openxmlformats.org/drawingml/2006/picture">
+                <pic:pic xmlns:pic="http://schemas.openxmlformats.org/drawingml/2006/picture">
+                  <pic:nvPicPr>
+                    <pic:cNvPr id="0" name="Picture 10"/>
+                    <pic:cNvPicPr>
+                      <a:picLocks noChangeAspect="1" noChangeArrowheads="1"/>
+                    </pic:cNvPicPr>
+                  </pic:nvPicPr>
+                  <pic:blipFill>
+                    <a:blip r:embed="rId11">
+                      <a:extLst>
+                        <a:ext uri="{28A0092B-C50C-407E-A947-70E740481C1C}">
+                          <a14:useLocalDpi xmlns:a14="http://schemas.microsoft.com/office/drawing/2010/main" val="0"/>
+                        </a:ext>
+                      </a:extLst>
+                    </a:blip>
+                    <a:srcRect/>
+                    <a:stretch>
+                      <a:fillRect/>
+                    </a:stretch>
+                  </pic:blipFill>
+                  <pic:spPr bwMode="auto">
+                    <a:xfrm>
+                      <a:off x="0" y="0"/>
+                      <a:ext cx="371475" cy="795655"/>
+                    </a:xfrm>
+                    <a:prstGeom prst="rect">
+                      <a:avLst/>
+                    </a:prstGeom>
+                    <a:noFill/>
+                    <a:ln>
+                      <a:noFill/>
+                    </a:ln>
+                  </pic:spPr>
+                </pic:pic>
+              </a:graphicData>
+            </a:graphic>
+            <wp14:sizeRelH relativeFrom="margin">
+              <wp14:pctWidth>0</wp14:pctWidth>
+            </wp14:sizeRelH>
+            <wp14:sizeRelV relativeFrom="margin">
+              <wp14:pctHeight>0</wp14:pctHeight>
+            </wp14:sizeRelV>
+          </wp:anchor>
+        </w:drawing>
+      </w:r>
+      <w:r>
+        <w:rPr>
+          <w:i/>
+          <w:iCs/>
+          <w:color w:val="7F7F7F" w:themeColor="text1" w:themeTint="80"/>
+          <w:lang w:val="fr-CA"/>
+        </w:rPr>
+        <w:t>HP : à déterminer</w:t>
+      </w:r>
+    </w:p>
+    <w:p>
+      <w:pPr>
+        <w:spacing w:after="0" w:line="240" w:lineRule="auto"/>
+        <w:contextualSpacing/>
+        <w:jc w:val="both"/>
+        <w:rPr>
+          <w:i/>
+          <w:iCs/>
+          <w:color w:val="7F7F7F" w:themeColor="text1" w:themeTint="80"/>
+          <w:lang w:val="fr-CA"/>
+        </w:rPr>
+      </w:pPr>
+      <w:r>
+        <w:rPr>
+          <w:i/>
+          <w:iCs/>
+          <w:color w:val="7F7F7F" w:themeColor="text1" w:themeTint="80"/>
+          <w:lang w:val="fr-CA"/>
+        </w:rPr>
+        <w:t>ATK : à déterminer</w:t>
+      </w:r>
+    </w:p>
+    <w:p>
+      <w:pPr>
+        <w:spacing w:after="0" w:line="240" w:lineRule="auto"/>
+        <w:contextualSpacing/>
+        <w:jc w:val="both"/>
+        <w:rPr>
+          <w:lang w:val="fr-CA"/>
+        </w:rPr>
+      </w:pPr>
+      <w:r>
+        <w:rPr>
+          <w:lang w:val="fr-CA"/>
+        </w:rPr>
+        <w:t>Une créature étrange qui se cache dans les eaux de la forêt</w:t>
+      </w:r>
+      <w:r>
+        <w:rPr>
+          <w:lang w:val="fr-CA"/>
+        </w:rPr>
+        <w:t xml:space="preserve">. Elle jailli de l’eau lorsque le joueur approche et demeure émergée une fois qu’elle est </w:t>
+      </w:r>
+      <w:r>
+        <w:rPr>
+          <w:lang w:val="fr-CA"/>
+        </w:rPr>
+        <w:t>provoquée</w:t>
+      </w:r>
+      <w:r>
+        <w:rPr>
+          <w:lang w:val="fr-CA"/>
+        </w:rPr>
+        <w:t xml:space="preserve">. Elle tire </w:t>
+      </w:r>
+      <w:r>
+        <w:rPr>
+          <w:lang w:val="fr-CA"/>
+        </w:rPr>
+        <w:t>des petites boulettes</w:t>
+      </w:r>
+      <w:r>
+        <w:rPr>
+          <w:lang w:val="fr-CA"/>
+        </w:rPr>
+        <w:t xml:space="preserve"> </w:t>
+      </w:r>
+      <w:r>
+        <w:rPr>
+          <w:lang w:val="fr-CA"/>
+        </w:rPr>
+        <w:t xml:space="preserve">d’énergie </w:t>
+      </w:r>
+      <w:r>
+        <w:rPr>
+          <w:lang w:val="fr-CA"/>
+        </w:rPr>
+        <w:t xml:space="preserve">vers le joueur tant qu’elle </w:t>
+      </w:r>
+      <w:r>
+        <w:rPr>
+          <w:lang w:val="fr-CA"/>
+        </w:rPr>
+        <w:t xml:space="preserve">reste en vie. </w:t>
+      </w:r>
+    </w:p>
+    <w:p>
+      <w:pPr>
+        <w:spacing w:before="120" w:after="0" w:line="240" w:lineRule="auto"/>
+        <w:jc w:val="both"/>
+        <w:rPr>
+          <w:lang w:val="fr-CA"/>
+        </w:rPr>
+      </w:pPr>
+      <w:r>
+        <w:rPr>
+          <w:lang w:val="fr-CA"/>
+        </w:rPr>
+        <w:t>On pourrait aussi faire en sorte que le ver n’émerge pas à cause de la proximité du joueur mais à cause de déclencheur dans le niveau, ce qui permet de tendre des embuscades.</w:t>
+      </w:r>
+    </w:p>
+    <w:p>
+      <w:pPr>
+        <w:spacing w:before="120" w:after="0" w:line="240" w:lineRule="auto"/>
+        <w:jc w:val="both"/>
         <w:rPr>
           <w:b/>
           <w:bCs/>
@@ -1691,20 +1577,107 @@
           <w:szCs w:val="28"/>
           <w:lang w:val="fr-CA"/>
         </w:rPr>
-        <w:t>Squelette</w:t>
-      </w:r>
-    </w:p>
-    <w:p>
-      <w:pPr>
-        <w:spacing w:after="0" w:line="240" w:lineRule="auto"/>
-        <w:jc w:val="both"/>
-        <w:rPr>
-          <w:i/>
-          <w:iCs/>
-          <w:color w:val="7F7F7F" w:themeColor="text1" w:themeTint="80"/>
-          <w:lang w:val="fr-CA"/>
-        </w:rPr>
-      </w:pPr>
+      </w:pPr>
+      <w:proofErr w:type="spellStart"/>
+      <w:r>
+        <w:rPr>
+          <w:b/>
+          <w:bCs/>
+          <w:sz w:val="28"/>
+          <w:szCs w:val="28"/>
+          <w:lang w:val="fr-CA"/>
+        </w:rPr>
+        <w:t>Asp</w:t>
+      </w:r>
+      <w:proofErr w:type="spellEnd"/>
+    </w:p>
+    <w:p>
+      <w:pPr>
+        <w:spacing w:after="0" w:line="240" w:lineRule="auto"/>
+        <w:jc w:val="both"/>
+        <w:rPr>
+          <w:i/>
+          <w:iCs/>
+          <w:color w:val="7F7F7F" w:themeColor="text1" w:themeTint="80"/>
+          <w:lang w:val="fr-CA"/>
+        </w:rPr>
+      </w:pPr>
+      <w:r>
+        <w:rPr>
+          <w:noProof/>
+          <w:lang w:val="fr-CA"/>
+        </w:rPr>
+        <w:drawing>
+          <wp:anchor distT="0" distB="0" distL="114300" distR="114300" simplePos="0" relativeHeight="251671552" behindDoc="1" locked="0" layoutInCell="1" allowOverlap="1">
+            <wp:simplePos x="0" y="0"/>
+            <wp:positionH relativeFrom="column">
+              <wp:posOffset>-635</wp:posOffset>
+            </wp:positionH>
+            <wp:positionV relativeFrom="paragraph">
+              <wp:posOffset>130175</wp:posOffset>
+            </wp:positionV>
+            <wp:extent cx="428625" cy="446405"/>
+            <wp:effectExtent l="0" t="0" r="9525" b="0"/>
+            <wp:wrapTight wrapText="bothSides">
+              <wp:wrapPolygon edited="0">
+                <wp:start x="0" y="0"/>
+                <wp:lineTo x="0" y="20279"/>
+                <wp:lineTo x="21120" y="20279"/>
+                <wp:lineTo x="21120" y="0"/>
+                <wp:lineTo x="0" y="0"/>
+              </wp:wrapPolygon>
+            </wp:wrapTight>
+            <wp:docPr id="1956692968" name="Image 15"/>
+            <wp:cNvGraphicFramePr>
+              <a:graphicFrameLocks xmlns:a="http://schemas.openxmlformats.org/drawingml/2006/main" noChangeAspect="1"/>
+            </wp:cNvGraphicFramePr>
+            <a:graphic xmlns:a="http://schemas.openxmlformats.org/drawingml/2006/main">
+              <a:graphicData uri="http://schemas.openxmlformats.org/drawingml/2006/picture">
+                <pic:pic xmlns:pic="http://schemas.openxmlformats.org/drawingml/2006/picture">
+                  <pic:nvPicPr>
+                    <pic:cNvPr id="0" name="Picture 15"/>
+                    <pic:cNvPicPr>
+                      <a:picLocks noChangeAspect="1" noChangeArrowheads="1"/>
+                    </pic:cNvPicPr>
+                  </pic:nvPicPr>
+                  <pic:blipFill>
+                    <a:blip r:embed="rId12">
+                      <a:extLst>
+                        <a:ext uri="{28A0092B-C50C-407E-A947-70E740481C1C}">
+                          <a14:useLocalDpi xmlns:a14="http://schemas.microsoft.com/office/drawing/2010/main" val="0"/>
+                        </a:ext>
+                      </a:extLst>
+                    </a:blip>
+                    <a:srcRect/>
+                    <a:stretch>
+                      <a:fillRect/>
+                    </a:stretch>
+                  </pic:blipFill>
+                  <pic:spPr bwMode="auto">
+                    <a:xfrm>
+                      <a:off x="0" y="0"/>
+                      <a:ext cx="428625" cy="446405"/>
+                    </a:xfrm>
+                    <a:prstGeom prst="rect">
+                      <a:avLst/>
+                    </a:prstGeom>
+                    <a:noFill/>
+                    <a:ln>
+                      <a:noFill/>
+                    </a:ln>
+                  </pic:spPr>
+                </pic:pic>
+              </a:graphicData>
+            </a:graphic>
+            <wp14:sizeRelH relativeFrom="margin">
+              <wp14:pctWidth>0</wp14:pctWidth>
+            </wp14:sizeRelH>
+            <wp14:sizeRelV relativeFrom="margin">
+              <wp14:pctHeight>0</wp14:pctHeight>
+            </wp14:sizeRelV>
+          </wp:anchor>
+        </w:drawing>
+      </w:r>
       <w:r>
         <w:rPr>
           <w:i/>
@@ -1748,29 +1721,94 @@
         <w:rPr>
           <w:lang w:val="fr-CA"/>
         </w:rPr>
-        <w:t>Un squelette. Pas grand-chose d’autre à dire. On pourrait faire en sorte qu’il soit plus robuste que les autres monstres et nécessite plusieurs coups pour tuer.</w:t>
-      </w:r>
-    </w:p>
-    <w:p>
-      <w:pPr>
-        <w:spacing w:after="0" w:line="240" w:lineRule="auto"/>
-        <w:jc w:val="both"/>
-        <w:rPr>
-          <w:lang w:val="fr-CA"/>
-        </w:rPr>
-      </w:pPr>
-    </w:p>
-    <w:p>
-      <w:pPr>
-        <w:spacing w:after="0" w:line="240" w:lineRule="auto"/>
-        <w:jc w:val="both"/>
-        <w:rPr>
-          <w:lang w:val="fr-CA"/>
-        </w:rPr>
-      </w:pPr>
-      <w:r>
-        <w:rPr>
-          <w:lang w:val="fr-CA"/>
+        <w:t xml:space="preserve">Un serpent qui plonge vers les joueurs lorsqu’il est assez proche et les empoisonne s’il les touche, un </w:t>
+      </w:r>
+      <w:proofErr w:type="spellStart"/>
+      <w:r>
+        <w:rPr>
+          <w:lang w:val="fr-CA"/>
+        </w:rPr>
+        <w:t>debuff</w:t>
+      </w:r>
+      <w:proofErr w:type="spellEnd"/>
+      <w:r>
+        <w:rPr>
+          <w:lang w:val="fr-CA"/>
+        </w:rPr>
+        <w:t xml:space="preserve"> qui </w:t>
+      </w:r>
+      <w:proofErr w:type="spellStart"/>
+      <w:r>
+        <w:rPr>
+          <w:lang w:val="fr-CA"/>
+        </w:rPr>
+        <w:t>tick</w:t>
+      </w:r>
+      <w:proofErr w:type="spellEnd"/>
+      <w:r>
+        <w:rPr>
+          <w:lang w:val="fr-CA"/>
+        </w:rPr>
+        <w:t xml:space="preserve"> pour du dégât à </w:t>
+      </w:r>
+      <w:proofErr w:type="spellStart"/>
+      <w:r>
+        <w:rPr>
+          <w:lang w:val="fr-CA"/>
+        </w:rPr>
+        <w:t>intervals</w:t>
+      </w:r>
+      <w:proofErr w:type="spellEnd"/>
+      <w:r>
+        <w:rPr>
+          <w:lang w:val="fr-CA"/>
+        </w:rPr>
+        <w:t xml:space="preserve"> réguliers pour quelques secondes. Il se déplace lentement mais accélère lorsqu’il voit un joueur et saute rapidement.</w:t>
+      </w:r>
+    </w:p>
+    <w:p>
+      <w:pPr>
+        <w:spacing w:before="120" w:after="0" w:line="240" w:lineRule="auto"/>
+        <w:jc w:val="both"/>
+        <w:rPr>
+          <w:rFonts w:ascii="Arial Black" w:hAnsi="Arial Black"/>
+          <w:b/>
+          <w:bCs/>
+          <w:color w:val="C00000"/>
+          <w:sz w:val="24"/>
+          <w:szCs w:val="24"/>
+          <w:lang w:val="fr-CA"/>
+          <w14:shadow w14:blurRad="0" w14:dist="38100" w14:dir="2700000" w14:sx="100000" w14:sy="100000" w14:kx="0" w14:ky="0" w14:algn="bl">
+            <w14:schemeClr w14:val="accent5"/>
+          </w14:shadow>
+          <w14:textOutline w14:w="6731" w14:cap="flat" w14:cmpd="sng" w14:algn="ctr">
+            <w14:solidFill>
+              <w14:schemeClr w14:val="bg1"/>
+            </w14:solidFill>
+            <w14:prstDash w14:val="solid"/>
+            <w14:round/>
+          </w14:textOutline>
+        </w:rPr>
+      </w:pPr>
+      <w:r>
+        <w:rPr>
+          <w:rFonts w:ascii="Arial Black" w:hAnsi="Arial Black"/>
+          <w:b/>
+          <w:bCs/>
+          <w:color w:val="C00000"/>
+          <w:sz w:val="24"/>
+          <w:szCs w:val="24"/>
+          <w:lang w:val="fr-CA"/>
+          <w14:shadow w14:blurRad="0" w14:dist="38100" w14:dir="2700000" w14:sx="100000" w14:sy="100000" w14:kx="0" w14:ky="0" w14:algn="bl">
+            <w14:schemeClr w14:val="accent5"/>
+          </w14:shadow>
+          <w14:textOutline w14:w="6731" w14:cap="flat" w14:cmpd="sng" w14:algn="ctr">
+            <w14:solidFill>
+              <w14:schemeClr w14:val="bg1"/>
+            </w14:solidFill>
+            <w14:prstDash w14:val="solid"/>
+            <w14:round/>
+          </w14:textOutline>
         </w:rPr>
         <w:t>RARE : Fantôme</w:t>
       </w:r>
@@ -1788,6 +1826,82 @@
       </w:pPr>
       <w:r>
         <w:rPr>
+          <w:noProof/>
+          <w:lang w:val="fr-CA"/>
+        </w:rPr>
+        <w:drawing>
+          <wp:anchor distT="0" distB="0" distL="114300" distR="114300" simplePos="0" relativeHeight="251670528" behindDoc="1" locked="0" layoutInCell="1" allowOverlap="1">
+            <wp:simplePos x="0" y="0"/>
+            <wp:positionH relativeFrom="column">
+              <wp:posOffset>-635</wp:posOffset>
+            </wp:positionH>
+            <wp:positionV relativeFrom="paragraph">
+              <wp:posOffset>92710</wp:posOffset>
+            </wp:positionV>
+            <wp:extent cx="371475" cy="742950"/>
+            <wp:effectExtent l="0" t="0" r="9525" b="0"/>
+            <wp:wrapTight wrapText="bothSides">
+              <wp:wrapPolygon edited="0">
+                <wp:start x="0" y="0"/>
+                <wp:lineTo x="0" y="21046"/>
+                <wp:lineTo x="21046" y="21046"/>
+                <wp:lineTo x="21046" y="0"/>
+                <wp:lineTo x="0" y="0"/>
+              </wp:wrapPolygon>
+            </wp:wrapTight>
+            <wp:docPr id="2002162273" name="Image 14"/>
+            <wp:cNvGraphicFramePr>
+              <a:graphicFrameLocks xmlns:a="http://schemas.openxmlformats.org/drawingml/2006/main" noChangeAspect="1"/>
+            </wp:cNvGraphicFramePr>
+            <a:graphic xmlns:a="http://schemas.openxmlformats.org/drawingml/2006/main">
+              <a:graphicData uri="http://schemas.openxmlformats.org/drawingml/2006/picture">
+                <pic:pic xmlns:pic="http://schemas.openxmlformats.org/drawingml/2006/picture">
+                  <pic:nvPicPr>
+                    <pic:cNvPr id="0" name="Picture 14"/>
+                    <pic:cNvPicPr>
+                      <a:picLocks noChangeAspect="1" noChangeArrowheads="1"/>
+                    </pic:cNvPicPr>
+                  </pic:nvPicPr>
+                  <pic:blipFill>
+                    <a:blip r:embed="rId13">
+                      <a:extLst>
+                        <a:ext uri="{28A0092B-C50C-407E-A947-70E740481C1C}">
+                          <a14:useLocalDpi xmlns:a14="http://schemas.microsoft.com/office/drawing/2010/main" val="0"/>
+                        </a:ext>
+                      </a:extLst>
+                    </a:blip>
+                    <a:srcRect/>
+                    <a:stretch>
+                      <a:fillRect/>
+                    </a:stretch>
+                  </pic:blipFill>
+                  <pic:spPr bwMode="auto">
+                    <a:xfrm>
+                      <a:off x="0" y="0"/>
+                      <a:ext cx="371475" cy="742950"/>
+                    </a:xfrm>
+                    <a:prstGeom prst="rect">
+                      <a:avLst/>
+                    </a:prstGeom>
+                    <a:noFill/>
+                    <a:ln>
+                      <a:noFill/>
+                    </a:ln>
+                  </pic:spPr>
+                </pic:pic>
+              </a:graphicData>
+            </a:graphic>
+            <wp14:sizeRelH relativeFrom="margin">
+              <wp14:pctWidth>0</wp14:pctWidth>
+            </wp14:sizeRelH>
+            <wp14:sizeRelV relativeFrom="margin">
+              <wp14:pctHeight>0</wp14:pctHeight>
+            </wp14:sizeRelV>
+          </wp:anchor>
+        </w:drawing>
+      </w:r>
+      <w:r>
+        <w:rPr>
           <w:i/>
           <w:iCs/>
           <w:color w:val="7F7F7F" w:themeColor="text1" w:themeTint="80"/>
@@ -1834,101 +1948,796 @@
     </w:p>
     <w:p>
       <w:pPr>
-        <w:spacing w:after="0" w:line="240" w:lineRule="auto"/>
-        <w:jc w:val="both"/>
-        <w:rPr>
-          <w:lang w:val="fr-CA"/>
-        </w:rPr>
-      </w:pPr>
+        <w:pStyle w:val="Titre2"/>
+        <w:shd w:val="clear" w:color="auto" w:fill="D9E2F3" w:themeFill="accent1" w:themeFillTint="33"/>
+        <w:spacing w:before="360"/>
+        <w:rPr>
+          <w:rStyle w:val="Accentuationintense"/>
+          <w:rFonts w:asciiTheme="minorHAnsi" w:hAnsiTheme="minorHAnsi" w:cstheme="minorHAnsi"/>
+          <w:sz w:val="36"/>
+          <w:szCs w:val="36"/>
+        </w:rPr>
+      </w:pPr>
+      <w:r>
+        <w:rPr>
+          <w:rStyle w:val="Accentuationintense"/>
+          <w:rFonts w:asciiTheme="minorHAnsi" w:hAnsiTheme="minorHAnsi" w:cstheme="minorHAnsi"/>
+          <w:sz w:val="36"/>
+          <w:szCs w:val="36"/>
+        </w:rPr>
+        <w:t>Swamp Mobs</w:t>
+      </w:r>
+    </w:p>
+    <w:p>
+      <w:pPr>
+        <w:spacing w:before="120" w:after="0" w:line="240" w:lineRule="auto"/>
+        <w:jc w:val="both"/>
+        <w:rPr>
+          <w:b/>
+          <w:bCs/>
+          <w:sz w:val="28"/>
+          <w:szCs w:val="28"/>
+          <w:lang w:val="fr-CA"/>
+        </w:rPr>
+      </w:pPr>
+      <w:r>
+        <w:rPr>
+          <w:b/>
+          <w:bCs/>
+          <w:sz w:val="28"/>
+          <w:szCs w:val="28"/>
+          <w:lang w:val="fr-CA"/>
+        </w:rPr>
+        <w:t>Beholder</w:t>
+      </w:r>
+    </w:p>
+    <w:p>
+      <w:pPr>
+        <w:spacing w:after="0" w:line="240" w:lineRule="auto"/>
+        <w:jc w:val="both"/>
+        <w:rPr>
+          <w:i/>
+          <w:iCs/>
+          <w:color w:val="7F7F7F" w:themeColor="text1" w:themeTint="80"/>
+          <w:lang w:val="fr-CA"/>
+        </w:rPr>
+      </w:pPr>
+      <w:r>
+        <w:rPr>
+          <w:noProof/>
+          <w:lang w:val="fr-CA"/>
+        </w:rPr>
+        <w:drawing>
+          <wp:anchor distT="0" distB="0" distL="114300" distR="114300" simplePos="0" relativeHeight="251669504" behindDoc="1" locked="0" layoutInCell="1" allowOverlap="1">
+            <wp:simplePos x="0" y="0"/>
+            <wp:positionH relativeFrom="column">
+              <wp:posOffset>0</wp:posOffset>
+            </wp:positionH>
+            <wp:positionV relativeFrom="paragraph">
+              <wp:posOffset>94615</wp:posOffset>
+            </wp:positionV>
+            <wp:extent cx="428625" cy="619125"/>
+            <wp:effectExtent l="0" t="0" r="9525" b="9525"/>
+            <wp:wrapTight wrapText="bothSides">
+              <wp:wrapPolygon edited="0">
+                <wp:start x="0" y="0"/>
+                <wp:lineTo x="0" y="21268"/>
+                <wp:lineTo x="21120" y="21268"/>
+                <wp:lineTo x="21120" y="0"/>
+                <wp:lineTo x="0" y="0"/>
+              </wp:wrapPolygon>
+            </wp:wrapTight>
+            <wp:docPr id="1633427858" name="Image 13"/>
+            <wp:cNvGraphicFramePr>
+              <a:graphicFrameLocks xmlns:a="http://schemas.openxmlformats.org/drawingml/2006/main" noChangeAspect="1"/>
+            </wp:cNvGraphicFramePr>
+            <a:graphic xmlns:a="http://schemas.openxmlformats.org/drawingml/2006/main">
+              <a:graphicData uri="http://schemas.openxmlformats.org/drawingml/2006/picture">
+                <pic:pic xmlns:pic="http://schemas.openxmlformats.org/drawingml/2006/picture">
+                  <pic:nvPicPr>
+                    <pic:cNvPr id="0" name="Picture 13"/>
+                    <pic:cNvPicPr>
+                      <a:picLocks noChangeAspect="1" noChangeArrowheads="1"/>
+                    </pic:cNvPicPr>
+                  </pic:nvPicPr>
+                  <pic:blipFill>
+                    <a:blip r:embed="rId14">
+                      <a:extLst>
+                        <a:ext uri="{28A0092B-C50C-407E-A947-70E740481C1C}">
+                          <a14:useLocalDpi xmlns:a14="http://schemas.microsoft.com/office/drawing/2010/main" val="0"/>
+                        </a:ext>
+                      </a:extLst>
+                    </a:blip>
+                    <a:srcRect/>
+                    <a:stretch>
+                      <a:fillRect/>
+                    </a:stretch>
+                  </pic:blipFill>
+                  <pic:spPr bwMode="auto">
+                    <a:xfrm>
+                      <a:off x="0" y="0"/>
+                      <a:ext cx="428625" cy="619125"/>
+                    </a:xfrm>
+                    <a:prstGeom prst="rect">
+                      <a:avLst/>
+                    </a:prstGeom>
+                    <a:noFill/>
+                    <a:ln>
+                      <a:noFill/>
+                    </a:ln>
+                  </pic:spPr>
+                </pic:pic>
+              </a:graphicData>
+            </a:graphic>
+            <wp14:sizeRelH relativeFrom="margin">
+              <wp14:pctWidth>0</wp14:pctWidth>
+            </wp14:sizeRelH>
+            <wp14:sizeRelV relativeFrom="margin">
+              <wp14:pctHeight>0</wp14:pctHeight>
+            </wp14:sizeRelV>
+          </wp:anchor>
+        </w:drawing>
+      </w:r>
+      <w:r>
+        <w:rPr>
+          <w:i/>
+          <w:iCs/>
+          <w:color w:val="7F7F7F" w:themeColor="text1" w:themeTint="80"/>
+          <w:lang w:val="fr-CA"/>
+        </w:rPr>
+        <w:t>HP : à déterminer</w:t>
+      </w:r>
+    </w:p>
+    <w:p>
+      <w:pPr>
+        <w:spacing w:after="0" w:line="240" w:lineRule="auto"/>
+        <w:jc w:val="both"/>
+        <w:rPr>
+          <w:i/>
+          <w:iCs/>
+          <w:color w:val="7F7F7F" w:themeColor="text1" w:themeTint="80"/>
+          <w:lang w:val="fr-CA"/>
+        </w:rPr>
+      </w:pPr>
+      <w:r>
+        <w:rPr>
+          <w:i/>
+          <w:iCs/>
+          <w:color w:val="7F7F7F" w:themeColor="text1" w:themeTint="80"/>
+          <w:lang w:val="fr-CA"/>
+        </w:rPr>
+        <w:t>ATK : à déterminer</w:t>
+      </w:r>
+    </w:p>
+    <w:p>
+      <w:pPr>
+        <w:spacing w:after="0" w:line="240" w:lineRule="auto"/>
+        <w:jc w:val="both"/>
+        <w:rPr>
+          <w:lang w:val="fr-CA"/>
+        </w:rPr>
+      </w:pPr>
+      <w:r>
+        <w:rPr>
+          <w:lang w:val="fr-CA"/>
+        </w:rPr>
+        <w:t xml:space="preserve">Une créature de cauchemar, le Beholder ralenti le joueur s’il s’approche trop. Il tire aussi des salves de laser, peut-être trois </w:t>
+      </w:r>
+      <w:r>
+        <w:rPr>
+          <w:lang w:val="fr-CA"/>
+        </w:rPr>
+        <w:t xml:space="preserve">fois </w:t>
+      </w:r>
+      <w:r>
+        <w:rPr>
+          <w:lang w:val="fr-CA"/>
+        </w:rPr>
+        <w:t>rapidement par exemple, avant de prendre quelques secondes pour se recharger.</w:t>
+      </w:r>
+    </w:p>
+    <w:p>
+      <w:pPr>
+        <w:spacing w:before="120" w:after="0" w:line="240" w:lineRule="auto"/>
+        <w:jc w:val="both"/>
+        <w:rPr>
+          <w:b/>
+          <w:bCs/>
+          <w:sz w:val="28"/>
+          <w:szCs w:val="28"/>
+          <w:lang w:val="fr-CA"/>
+        </w:rPr>
+      </w:pPr>
+      <w:r>
+        <w:rPr>
+          <w:b/>
+          <w:bCs/>
+          <w:sz w:val="28"/>
+          <w:szCs w:val="28"/>
+          <w:lang w:val="fr-CA"/>
+        </w:rPr>
+        <w:t>Chauve-souris vampire</w:t>
+      </w:r>
+    </w:p>
+    <w:p>
+      <w:pPr>
+        <w:spacing w:after="0" w:line="240" w:lineRule="auto"/>
+        <w:jc w:val="both"/>
+        <w:rPr>
+          <w:i/>
+          <w:iCs/>
+          <w:color w:val="7F7F7F" w:themeColor="text1" w:themeTint="80"/>
+          <w:lang w:val="fr-CA"/>
+        </w:rPr>
+      </w:pPr>
+      <w:r>
+        <w:rPr>
+          <w:noProof/>
+          <w:lang w:val="fr-CA"/>
+        </w:rPr>
+        <w:drawing>
+          <wp:anchor distT="0" distB="0" distL="114300" distR="114300" simplePos="0" relativeHeight="251673600" behindDoc="1" locked="0" layoutInCell="1" allowOverlap="1">
+            <wp:simplePos x="0" y="0"/>
+            <wp:positionH relativeFrom="column">
+              <wp:posOffset>4445</wp:posOffset>
+            </wp:positionH>
+            <wp:positionV relativeFrom="paragraph">
+              <wp:posOffset>83820</wp:posOffset>
+            </wp:positionV>
+            <wp:extent cx="488315" cy="438150"/>
+            <wp:effectExtent l="0" t="0" r="6985" b="0"/>
+            <wp:wrapTight wrapText="bothSides">
+              <wp:wrapPolygon edited="0">
+                <wp:start x="0" y="0"/>
+                <wp:lineTo x="0" y="20661"/>
+                <wp:lineTo x="21066" y="20661"/>
+                <wp:lineTo x="21066" y="0"/>
+                <wp:lineTo x="0" y="0"/>
+              </wp:wrapPolygon>
+            </wp:wrapTight>
+            <wp:docPr id="1076771174" name="Image 17"/>
+            <wp:cNvGraphicFramePr>
+              <a:graphicFrameLocks xmlns:a="http://schemas.openxmlformats.org/drawingml/2006/main" noChangeAspect="1"/>
+            </wp:cNvGraphicFramePr>
+            <a:graphic xmlns:a="http://schemas.openxmlformats.org/drawingml/2006/main">
+              <a:graphicData uri="http://schemas.openxmlformats.org/drawingml/2006/picture">
+                <pic:pic xmlns:pic="http://schemas.openxmlformats.org/drawingml/2006/picture">
+                  <pic:nvPicPr>
+                    <pic:cNvPr id="0" name="Picture 17"/>
+                    <pic:cNvPicPr>
+                      <a:picLocks noChangeAspect="1" noChangeArrowheads="1"/>
+                    </pic:cNvPicPr>
+                  </pic:nvPicPr>
+                  <pic:blipFill>
+                    <a:blip r:embed="rId15">
+                      <a:extLst>
+                        <a:ext uri="{28A0092B-C50C-407E-A947-70E740481C1C}">
+                          <a14:useLocalDpi xmlns:a14="http://schemas.microsoft.com/office/drawing/2010/main" val="0"/>
+                        </a:ext>
+                      </a:extLst>
+                    </a:blip>
+                    <a:srcRect/>
+                    <a:stretch>
+                      <a:fillRect/>
+                    </a:stretch>
+                  </pic:blipFill>
+                  <pic:spPr bwMode="auto">
+                    <a:xfrm>
+                      <a:off x="0" y="0"/>
+                      <a:ext cx="488315" cy="438150"/>
+                    </a:xfrm>
+                    <a:prstGeom prst="rect">
+                      <a:avLst/>
+                    </a:prstGeom>
+                    <a:noFill/>
+                    <a:ln>
+                      <a:noFill/>
+                    </a:ln>
+                  </pic:spPr>
+                </pic:pic>
+              </a:graphicData>
+            </a:graphic>
+            <wp14:sizeRelH relativeFrom="margin">
+              <wp14:pctWidth>0</wp14:pctWidth>
+            </wp14:sizeRelH>
+            <wp14:sizeRelV relativeFrom="margin">
+              <wp14:pctHeight>0</wp14:pctHeight>
+            </wp14:sizeRelV>
+          </wp:anchor>
+        </w:drawing>
+      </w:r>
+      <w:r>
+        <w:rPr>
+          <w:i/>
+          <w:iCs/>
+          <w:color w:val="7F7F7F" w:themeColor="text1" w:themeTint="80"/>
+          <w:lang w:val="fr-CA"/>
+        </w:rPr>
+        <w:t>HP : à déterminer</w:t>
+      </w:r>
+    </w:p>
+    <w:p>
+      <w:pPr>
+        <w:spacing w:after="0" w:line="240" w:lineRule="auto"/>
+        <w:jc w:val="both"/>
+        <w:rPr>
+          <w:i/>
+          <w:iCs/>
+          <w:color w:val="7F7F7F" w:themeColor="text1" w:themeTint="80"/>
+          <w:lang w:val="fr-CA"/>
+        </w:rPr>
+      </w:pPr>
+      <w:r>
+        <w:rPr>
+          <w:i/>
+          <w:iCs/>
+          <w:color w:val="7F7F7F" w:themeColor="text1" w:themeTint="80"/>
+          <w:lang w:val="fr-CA"/>
+        </w:rPr>
+        <w:t>ATK : à déterminer</w:t>
+      </w:r>
+    </w:p>
+    <w:p>
+      <w:pPr>
+        <w:spacing w:after="0" w:line="240" w:lineRule="auto"/>
+        <w:jc w:val="both"/>
+        <w:rPr>
+          <w:lang w:val="fr-CA"/>
+        </w:rPr>
+      </w:pPr>
+      <w:r>
+        <w:rPr>
+          <w:lang w:val="fr-CA"/>
+        </w:rPr>
+        <w:t>Comme le nom laisse sous-entendre, c’est une créature rapide qui se guérit de la moitié des dégâts qu’elle inflige au joueur</w:t>
+      </w:r>
+      <w:r>
+        <w:rPr>
+          <w:lang w:val="fr-CA"/>
+        </w:rPr>
+        <w:t>. Créature rapide et gossante à tuer car elle bondit par en arrière (impulse) après avoir touché un joueur.</w:t>
+      </w:r>
+    </w:p>
+    <w:p>
+      <w:pPr>
+        <w:rPr>
+          <w:b/>
+          <w:bCs/>
+          <w:sz w:val="28"/>
+          <w:szCs w:val="28"/>
+          <w:lang w:val="fr-CA"/>
+        </w:rPr>
+      </w:pPr>
+      <w:r>
+        <w:rPr>
+          <w:b/>
+          <w:bCs/>
+          <w:sz w:val="28"/>
+          <w:szCs w:val="28"/>
+          <w:lang w:val="fr-CA"/>
+        </w:rPr>
+        <w:br w:type="page"/>
+      </w:r>
+    </w:p>
+    <w:p>
+      <w:pPr>
+        <w:spacing w:before="240" w:after="0" w:line="240" w:lineRule="auto"/>
+        <w:jc w:val="both"/>
+        <w:rPr>
+          <w:b/>
+          <w:bCs/>
+          <w:sz w:val="28"/>
+          <w:szCs w:val="28"/>
+          <w:lang w:val="fr-CA"/>
+        </w:rPr>
+      </w:pPr>
+      <w:r>
+        <w:rPr>
+          <w:b/>
+          <w:bCs/>
+          <w:sz w:val="28"/>
+          <w:szCs w:val="28"/>
+          <w:lang w:val="fr-CA"/>
+        </w:rPr>
+        <w:lastRenderedPageBreak/>
+        <w:t>S</w:t>
+      </w:r>
+      <w:r>
+        <w:rPr>
+          <w:b/>
+          <w:bCs/>
+          <w:sz w:val="28"/>
+          <w:szCs w:val="28"/>
+          <w:lang w:val="fr-CA"/>
+        </w:rPr>
+        <w:t>keleton</w:t>
+      </w:r>
+    </w:p>
+    <w:p>
+      <w:pPr>
+        <w:spacing w:after="0" w:line="240" w:lineRule="auto"/>
+        <w:jc w:val="both"/>
+        <w:rPr>
+          <w:i/>
+          <w:iCs/>
+          <w:color w:val="7F7F7F" w:themeColor="text1" w:themeTint="80"/>
+          <w:lang w:val="fr-CA"/>
+        </w:rPr>
+      </w:pPr>
+      <w:r>
+        <w:rPr>
+          <w:noProof/>
+          <w:lang w:val="fr-CA"/>
+        </w:rPr>
+        <w:drawing>
+          <wp:anchor distT="0" distB="0" distL="114300" distR="114300" simplePos="0" relativeHeight="251672576" behindDoc="1" locked="0" layoutInCell="1" allowOverlap="1">
+            <wp:simplePos x="0" y="0"/>
+            <wp:positionH relativeFrom="column">
+              <wp:posOffset>66675</wp:posOffset>
+            </wp:positionH>
+            <wp:positionV relativeFrom="paragraph">
+              <wp:posOffset>78105</wp:posOffset>
+            </wp:positionV>
+            <wp:extent cx="457200" cy="685800"/>
+            <wp:effectExtent l="0" t="0" r="0" b="0"/>
+            <wp:wrapTight wrapText="bothSides">
+              <wp:wrapPolygon edited="0">
+                <wp:start x="0" y="0"/>
+                <wp:lineTo x="0" y="21000"/>
+                <wp:lineTo x="20700" y="21000"/>
+                <wp:lineTo x="20700" y="0"/>
+                <wp:lineTo x="0" y="0"/>
+              </wp:wrapPolygon>
+            </wp:wrapTight>
+            <wp:docPr id="1713554201" name="Image 16"/>
+            <wp:cNvGraphicFramePr>
+              <a:graphicFrameLocks xmlns:a="http://schemas.openxmlformats.org/drawingml/2006/main" noChangeAspect="1"/>
+            </wp:cNvGraphicFramePr>
+            <a:graphic xmlns:a="http://schemas.openxmlformats.org/drawingml/2006/main">
+              <a:graphicData uri="http://schemas.openxmlformats.org/drawingml/2006/picture">
+                <pic:pic xmlns:pic="http://schemas.openxmlformats.org/drawingml/2006/picture">
+                  <pic:nvPicPr>
+                    <pic:cNvPr id="0" name="Picture 16"/>
+                    <pic:cNvPicPr>
+                      <a:picLocks noChangeAspect="1" noChangeArrowheads="1"/>
+                    </pic:cNvPicPr>
+                  </pic:nvPicPr>
+                  <pic:blipFill>
+                    <a:blip r:embed="rId16">
+                      <a:extLst>
+                        <a:ext uri="{28A0092B-C50C-407E-A947-70E740481C1C}">
+                          <a14:useLocalDpi xmlns:a14="http://schemas.microsoft.com/office/drawing/2010/main" val="0"/>
+                        </a:ext>
+                      </a:extLst>
+                    </a:blip>
+                    <a:srcRect/>
+                    <a:stretch>
+                      <a:fillRect/>
+                    </a:stretch>
+                  </pic:blipFill>
+                  <pic:spPr bwMode="auto">
+                    <a:xfrm>
+                      <a:off x="0" y="0"/>
+                      <a:ext cx="457200" cy="685800"/>
+                    </a:xfrm>
+                    <a:prstGeom prst="rect">
+                      <a:avLst/>
+                    </a:prstGeom>
+                    <a:noFill/>
+                    <a:ln>
+                      <a:noFill/>
+                    </a:ln>
+                  </pic:spPr>
+                </pic:pic>
+              </a:graphicData>
+            </a:graphic>
+            <wp14:sizeRelH relativeFrom="margin">
+              <wp14:pctWidth>0</wp14:pctWidth>
+            </wp14:sizeRelH>
+            <wp14:sizeRelV relativeFrom="margin">
+              <wp14:pctHeight>0</wp14:pctHeight>
+            </wp14:sizeRelV>
+          </wp:anchor>
+        </w:drawing>
+      </w:r>
+      <w:r>
+        <w:rPr>
+          <w:i/>
+          <w:iCs/>
+          <w:color w:val="7F7F7F" w:themeColor="text1" w:themeTint="80"/>
+          <w:lang w:val="fr-CA"/>
+        </w:rPr>
+        <w:t>HP : à déterminer</w:t>
+      </w:r>
+    </w:p>
+    <w:p>
+      <w:pPr>
+        <w:spacing w:after="0" w:line="240" w:lineRule="auto"/>
+        <w:jc w:val="both"/>
+        <w:rPr>
+          <w:i/>
+          <w:iCs/>
+          <w:color w:val="7F7F7F" w:themeColor="text1" w:themeTint="80"/>
+          <w:lang w:val="fr-CA"/>
+        </w:rPr>
+      </w:pPr>
+      <w:r>
+        <w:rPr>
+          <w:i/>
+          <w:iCs/>
+          <w:color w:val="7F7F7F" w:themeColor="text1" w:themeTint="80"/>
+          <w:lang w:val="fr-CA"/>
+        </w:rPr>
+        <w:t>ATK : à déterminer</w:t>
+      </w:r>
+    </w:p>
+    <w:p>
+      <w:pPr>
+        <w:spacing w:after="0" w:line="240" w:lineRule="auto"/>
+        <w:jc w:val="both"/>
+        <w:rPr>
+          <w:lang w:val="fr-CA"/>
+        </w:rPr>
+      </w:pPr>
+      <w:r>
+        <w:rPr>
+          <w:lang w:val="fr-CA"/>
+        </w:rPr>
+        <w:t>Un squelette. Pas grand-chose d’autre à dire. On pourrait faire en sorte qu’il soit plus robuste que les autres monstres et nécessite plusieurs coups pour tuer. Lance ses côtes vers les joueurs, deux à la fois.</w:t>
+      </w:r>
+    </w:p>
+    <w:p>
+      <w:pPr>
+        <w:spacing w:before="120" w:after="0" w:line="240" w:lineRule="auto"/>
+        <w:jc w:val="both"/>
+        <w:rPr>
+          <w:rFonts w:ascii="Arial Black" w:hAnsi="Arial Black"/>
+          <w:b/>
+          <w:bCs/>
+          <w:color w:val="C00000"/>
+          <w:sz w:val="24"/>
+          <w:szCs w:val="24"/>
+          <w:lang w:val="fr-CA"/>
+          <w14:shadow w14:blurRad="0" w14:dist="38100" w14:dir="2700000" w14:sx="100000" w14:sy="100000" w14:kx="0" w14:ky="0" w14:algn="bl">
+            <w14:schemeClr w14:val="accent5"/>
+          </w14:shadow>
+          <w14:textOutline w14:w="6731" w14:cap="flat" w14:cmpd="sng" w14:algn="ctr">
+            <w14:solidFill>
+              <w14:schemeClr w14:val="bg1"/>
+            </w14:solidFill>
+            <w14:prstDash w14:val="solid"/>
+            <w14:round/>
+          </w14:textOutline>
+        </w:rPr>
+      </w:pPr>
+      <w:r>
+        <w:rPr>
+          <w:rFonts w:ascii="Arial Black" w:hAnsi="Arial Black"/>
+          <w:b/>
+          <w:bCs/>
+          <w:color w:val="C00000"/>
+          <w:sz w:val="24"/>
+          <w:szCs w:val="24"/>
+          <w:lang w:val="fr-CA"/>
+          <w14:shadow w14:blurRad="0" w14:dist="38100" w14:dir="2700000" w14:sx="100000" w14:sy="100000" w14:kx="0" w14:ky="0" w14:algn="bl">
+            <w14:schemeClr w14:val="accent5"/>
+          </w14:shadow>
+          <w14:textOutline w14:w="6731" w14:cap="flat" w14:cmpd="sng" w14:algn="ctr">
+            <w14:solidFill>
+              <w14:schemeClr w14:val="bg1"/>
+            </w14:solidFill>
+            <w14:prstDash w14:val="solid"/>
+            <w14:round/>
+          </w14:textOutline>
+        </w:rPr>
+        <w:t xml:space="preserve">RARE : </w:t>
+      </w:r>
       <w:proofErr w:type="spellStart"/>
       <w:r>
         <w:rPr>
-          <w:lang w:val="fr-CA"/>
-        </w:rPr>
-        <w:t>Swamp</w:t>
+          <w:rFonts w:ascii="Arial Black" w:hAnsi="Arial Black"/>
+          <w:b/>
+          <w:bCs/>
+          <w:color w:val="C00000"/>
+          <w:sz w:val="24"/>
+          <w:szCs w:val="24"/>
+          <w:lang w:val="fr-CA"/>
+          <w14:shadow w14:blurRad="0" w14:dist="38100" w14:dir="2700000" w14:sx="100000" w14:sy="100000" w14:kx="0" w14:ky="0" w14:algn="bl">
+            <w14:schemeClr w14:val="accent5"/>
+          </w14:shadow>
+          <w14:textOutline w14:w="6731" w14:cap="flat" w14:cmpd="sng" w14:algn="ctr">
+            <w14:solidFill>
+              <w14:schemeClr w14:val="bg1"/>
+            </w14:solidFill>
+            <w14:prstDash w14:val="solid"/>
+            <w14:round/>
+          </w14:textOutline>
+        </w:rPr>
+        <w:t>Lich</w:t>
       </w:r>
       <w:proofErr w:type="spellEnd"/>
       <w:r>
         <w:rPr>
-          <w:lang w:val="fr-CA"/>
-        </w:rPr>
-        <w:t xml:space="preserve"> Mobs</w:t>
-      </w:r>
-    </w:p>
-    <w:p>
-      <w:pPr>
-        <w:spacing w:after="0" w:line="240" w:lineRule="auto"/>
-        <w:jc w:val="both"/>
-        <w:rPr>
-          <w:lang w:val="fr-CA"/>
-        </w:rPr>
-      </w:pPr>
+          <w:rFonts w:ascii="Arial Black" w:hAnsi="Arial Black"/>
+          <w:b/>
+          <w:bCs/>
+          <w:color w:val="C00000"/>
+          <w:sz w:val="24"/>
+          <w:szCs w:val="24"/>
+          <w:lang w:val="fr-CA"/>
+          <w14:shadow w14:blurRad="0" w14:dist="38100" w14:dir="2700000" w14:sx="100000" w14:sy="100000" w14:kx="0" w14:ky="0" w14:algn="bl">
+            <w14:schemeClr w14:val="accent5"/>
+          </w14:shadow>
+          <w14:textOutline w14:w="6731" w14:cap="flat" w14:cmpd="sng" w14:algn="ctr">
+            <w14:solidFill>
+              <w14:schemeClr w14:val="bg1"/>
+            </w14:solidFill>
+            <w14:prstDash w14:val="solid"/>
+            <w14:round/>
+          </w14:textOutline>
+        </w:rPr>
+        <w:t xml:space="preserve"> Queen</w:t>
+      </w:r>
+    </w:p>
+    <w:p>
+      <w:pPr>
+        <w:spacing w:after="0" w:line="240" w:lineRule="auto"/>
+        <w:jc w:val="both"/>
+        <w:rPr>
+          <w:i/>
+          <w:iCs/>
+          <w:color w:val="7F7F7F" w:themeColor="text1" w:themeTint="80"/>
+          <w:lang w:val="fr-CA"/>
+        </w:rPr>
+      </w:pPr>
+      <w:r>
+        <w:rPr>
+          <w:noProof/>
+          <w:lang w:val="fr-CA"/>
+        </w:rPr>
+        <w:drawing>
+          <wp:anchor distT="0" distB="0" distL="114300" distR="114300" simplePos="0" relativeHeight="251674624" behindDoc="1" locked="0" layoutInCell="1" allowOverlap="1">
+            <wp:simplePos x="0" y="0"/>
+            <wp:positionH relativeFrom="column">
+              <wp:posOffset>0</wp:posOffset>
+            </wp:positionH>
+            <wp:positionV relativeFrom="paragraph">
+              <wp:posOffset>128905</wp:posOffset>
+            </wp:positionV>
+            <wp:extent cx="693420" cy="1581150"/>
+            <wp:effectExtent l="0" t="0" r="0" b="0"/>
+            <wp:wrapTight wrapText="bothSides">
+              <wp:wrapPolygon edited="0">
+                <wp:start x="0" y="0"/>
+                <wp:lineTo x="0" y="21340"/>
+                <wp:lineTo x="20769" y="21340"/>
+                <wp:lineTo x="20769" y="0"/>
+                <wp:lineTo x="0" y="0"/>
+              </wp:wrapPolygon>
+            </wp:wrapTight>
+            <wp:docPr id="2078740363" name="Image 19"/>
+            <wp:cNvGraphicFramePr>
+              <a:graphicFrameLocks xmlns:a="http://schemas.openxmlformats.org/drawingml/2006/main" noChangeAspect="1"/>
+            </wp:cNvGraphicFramePr>
+            <a:graphic xmlns:a="http://schemas.openxmlformats.org/drawingml/2006/main">
+              <a:graphicData uri="http://schemas.openxmlformats.org/drawingml/2006/picture">
+                <pic:pic xmlns:pic="http://schemas.openxmlformats.org/drawingml/2006/picture">
+                  <pic:nvPicPr>
+                    <pic:cNvPr id="0" name="Picture 19"/>
+                    <pic:cNvPicPr>
+                      <a:picLocks noChangeAspect="1" noChangeArrowheads="1"/>
+                    </pic:cNvPicPr>
+                  </pic:nvPicPr>
+                  <pic:blipFill>
+                    <a:blip r:embed="rId17">
+                      <a:extLst>
+                        <a:ext uri="{28A0092B-C50C-407E-A947-70E740481C1C}">
+                          <a14:useLocalDpi xmlns:a14="http://schemas.microsoft.com/office/drawing/2010/main" val="0"/>
+                        </a:ext>
+                      </a:extLst>
+                    </a:blip>
+                    <a:srcRect/>
+                    <a:stretch>
+                      <a:fillRect/>
+                    </a:stretch>
+                  </pic:blipFill>
+                  <pic:spPr bwMode="auto">
+                    <a:xfrm>
+                      <a:off x="0" y="0"/>
+                      <a:ext cx="693420" cy="1581150"/>
+                    </a:xfrm>
+                    <a:prstGeom prst="rect">
+                      <a:avLst/>
+                    </a:prstGeom>
+                    <a:noFill/>
+                    <a:ln>
+                      <a:noFill/>
+                    </a:ln>
+                  </pic:spPr>
+                </pic:pic>
+              </a:graphicData>
+            </a:graphic>
+            <wp14:sizeRelH relativeFrom="margin">
+              <wp14:pctWidth>0</wp14:pctWidth>
+            </wp14:sizeRelH>
+            <wp14:sizeRelV relativeFrom="margin">
+              <wp14:pctHeight>0</wp14:pctHeight>
+            </wp14:sizeRelV>
+          </wp:anchor>
+        </w:drawing>
+      </w:r>
+      <w:r>
+        <w:rPr>
+          <w:i/>
+          <w:iCs/>
+          <w:color w:val="7F7F7F" w:themeColor="text1" w:themeTint="80"/>
+          <w:lang w:val="fr-CA"/>
+        </w:rPr>
+        <w:t>HP : à déterminer</w:t>
+      </w:r>
+    </w:p>
+    <w:p>
+      <w:pPr>
+        <w:spacing w:after="0" w:line="240" w:lineRule="auto"/>
+        <w:jc w:val="both"/>
+        <w:rPr>
+          <w:i/>
+          <w:iCs/>
+          <w:color w:val="7F7F7F" w:themeColor="text1" w:themeTint="80"/>
+          <w:lang w:val="fr-CA"/>
+        </w:rPr>
+      </w:pPr>
+      <w:r>
+        <w:rPr>
+          <w:i/>
+          <w:iCs/>
+          <w:color w:val="7F7F7F" w:themeColor="text1" w:themeTint="80"/>
+          <w:lang w:val="fr-CA"/>
+        </w:rPr>
+        <w:t>ATK : à déterminer</w:t>
+      </w:r>
+    </w:p>
+    <w:p>
+      <w:pPr>
+        <w:spacing w:after="0" w:line="240" w:lineRule="auto"/>
+        <w:jc w:val="both"/>
+        <w:rPr>
+          <w:lang w:val="fr-CA"/>
+        </w:rPr>
+      </w:pPr>
+      <w:r>
+        <w:rPr>
+          <w:lang w:val="fr-CA"/>
+        </w:rPr>
+        <w:t xml:space="preserve">Un </w:t>
+      </w:r>
       <w:proofErr w:type="spellStart"/>
       <w:r>
         <w:rPr>
           <w:lang w:val="fr-CA"/>
         </w:rPr>
-        <w:t>Beholder</w:t>
+        <w:t>miniboss</w:t>
       </w:r>
       <w:proofErr w:type="spellEnd"/>
-    </w:p>
-    <w:p>
-      <w:pPr>
-        <w:spacing w:after="0" w:line="240" w:lineRule="auto"/>
-        <w:jc w:val="both"/>
-        <w:rPr>
-          <w:lang w:val="fr-CA"/>
-        </w:rPr>
-      </w:pPr>
-      <w:r>
-        <w:rPr>
-          <w:lang w:val="fr-CA"/>
-        </w:rPr>
-        <w:t xml:space="preserve">Une créature de cauchemar, le </w:t>
+      <w:r>
+        <w:rPr>
+          <w:lang w:val="fr-CA"/>
+        </w:rPr>
+        <w:t xml:space="preserve"> assez simple au niveau design, elle se téléporte souvent et tire plusieurs projectiles vers le joueur. Elle invoque régulièrement des </w:t>
       </w:r>
       <w:proofErr w:type="spellStart"/>
       <w:r>
         <w:rPr>
           <w:lang w:val="fr-CA"/>
         </w:rPr>
-        <w:t>Beholder</w:t>
+        <w:t>skelettes</w:t>
       </w:r>
       <w:proofErr w:type="spellEnd"/>
       <w:r>
         <w:rPr>
           <w:lang w:val="fr-CA"/>
         </w:rPr>
-        <w:t xml:space="preserve"> ralenti le joueur s’il s’approche trop. Il tire aussi des salves de laser, peut-être trois rapidement par exemple, avant de prendre quelques secondes pour se recharger.</w:t>
-      </w:r>
-    </w:p>
-    <w:p>
-      <w:pPr>
-        <w:spacing w:after="0" w:line="240" w:lineRule="auto"/>
-        <w:jc w:val="both"/>
-        <w:rPr>
-          <w:lang w:val="fr-CA"/>
-        </w:rPr>
-      </w:pPr>
-      <w:r>
-        <w:rPr>
-          <w:lang w:val="fr-CA"/>
-        </w:rPr>
-        <w:t>Chauve-souris vampire</w:t>
-      </w:r>
-    </w:p>
-    <w:p>
-      <w:pPr>
-        <w:spacing w:after="0" w:line="240" w:lineRule="auto"/>
-        <w:jc w:val="both"/>
-        <w:rPr>
-          <w:lang w:val="fr-CA"/>
-        </w:rPr>
-      </w:pPr>
-      <w:r>
-        <w:rPr>
-          <w:lang w:val="fr-CA"/>
-        </w:rPr>
-        <w:t>Comme le nom laisse sous-entendre, c’est une créature rapide qui se guérit de la moitié des dégâts qu’elle inflige au joueur</w:t>
+        <w:t xml:space="preserve"> pour se protéger du joueur.</w:t>
       </w:r>
     </w:p>
     <w:p>

</xml_diff>